<commit_message>
done dashboard and report
</commit_message>
<xml_diff>
--- a/storage/docx/blood-type-neg-a.docx
+++ b/storage/docx/blood-type-neg-a.docx
@@ -5,34 +5,42 @@
     <w:tbl>
       <w:tblPr>
         <w:tblStyle w:val="TableGrid"/>
-        <w:tblW w:w="16355" w:type="dxa"/>
+        <w:tblW w:w="16039" w:type="dxa"/>
         <w:jc w:val="center"/>
         <w:tblLook w:val="04A0" w:firstRow="1" w:lastRow="0" w:firstColumn="1" w:lastColumn="0" w:noHBand="0" w:noVBand="1"/>
       </w:tblPr>
       <w:tblGrid>
-        <w:gridCol w:w="805"/>
-        <w:gridCol w:w="4050"/>
-        <w:gridCol w:w="1275"/>
-        <w:gridCol w:w="795"/>
-        <w:gridCol w:w="3780"/>
-        <w:gridCol w:w="1557"/>
-        <w:gridCol w:w="2583"/>
-        <w:gridCol w:w="1510"/>
+        <w:gridCol w:w="789"/>
+        <w:gridCol w:w="1546"/>
+        <w:gridCol w:w="3600"/>
+        <w:gridCol w:w="1350"/>
+        <w:gridCol w:w="990"/>
+        <w:gridCol w:w="4320"/>
+        <w:gridCol w:w="1620"/>
+        <w:gridCol w:w="1800"/>
+        <w:gridCol w:w="24"/>
       </w:tblGrid>
       <w:tr>
         <w:trPr>
-          <w:trHeight w:val="328"/>
+          <w:trHeight w:val="322"/>
           <w:jc w:val="center"/>
         </w:trPr>
         <w:tc>
           <w:tcPr>
-            <w:tcW w:w="4855" w:type="dxa"/>
+            <w:tcW w:w="2335" w:type="dxa"/>
             <w:gridSpan w:val="2"/>
-            <w:vAlign w:val="center"/>
-          </w:tcPr>
-          <w:p>
-            <w:pPr>
-              <w:jc w:val="right"/>
+            <w:tcBorders>
+              <w:top w:val="single" w:sz="4" w:space="0" w:color="auto"/>
+              <w:left w:val="single" w:sz="4" w:space="0" w:color="auto"/>
+              <w:bottom w:val="single" w:sz="4" w:space="0" w:color="auto"/>
+              <w:right w:val="single" w:sz="4" w:space="0" w:color="auto"/>
+            </w:tcBorders>
+            <w:vAlign w:val="center"/>
+            <w:hideMark/>
+          </w:tcPr>
+          <w:p>
+            <w:pPr>
+              <w:pStyle w:val="NoSpacing"/>
               <w:rPr>
                 <w:b/>
                 <w:bCs/>
@@ -49,31 +57,48 @@
         </w:tc>
         <w:tc>
           <w:tcPr>
-            <w:tcW w:w="11500" w:type="dxa"/>
-            <w:gridSpan w:val="6"/>
-            <w:vAlign w:val="center"/>
-          </w:tcPr>
-          <w:p>
-            <w:pPr>
-              <w:jc w:val="center"/>
-            </w:pPr>
+            <w:tcW w:w="13704" w:type="dxa"/>
+            <w:gridSpan w:val="7"/>
+            <w:tcBorders>
+              <w:top w:val="single" w:sz="4" w:space="0" w:color="auto"/>
+              <w:left w:val="single" w:sz="4" w:space="0" w:color="auto"/>
+              <w:bottom w:val="single" w:sz="4" w:space="0" w:color="auto"/>
+              <w:right w:val="single" w:sz="4" w:space="0" w:color="auto"/>
+            </w:tcBorders>
+            <w:vAlign w:val="center"/>
+            <w:hideMark/>
+          </w:tcPr>
+          <w:p>
+            <w:pPr>
+              <w:spacing w:line="240" w:lineRule="auto"/>
+            </w:pPr>
+            <w:r>
+              <w:t>A-</w:t>
+            </w:r>
           </w:p>
         </w:tc>
       </w:tr>
       <w:tr>
         <w:trPr>
-          <w:trHeight w:val="328"/>
+          <w:trHeight w:val="322"/>
           <w:jc w:val="center"/>
         </w:trPr>
         <w:tc>
           <w:tcPr>
-            <w:tcW w:w="4855" w:type="dxa"/>
+            <w:tcW w:w="2335" w:type="dxa"/>
             <w:gridSpan w:val="2"/>
-            <w:vAlign w:val="center"/>
-          </w:tcPr>
-          <w:p>
-            <w:pPr>
-              <w:jc w:val="right"/>
+            <w:tcBorders>
+              <w:top w:val="single" w:sz="4" w:space="0" w:color="auto"/>
+              <w:left w:val="single" w:sz="4" w:space="0" w:color="auto"/>
+              <w:bottom w:val="single" w:sz="4" w:space="0" w:color="auto"/>
+              <w:right w:val="single" w:sz="4" w:space="0" w:color="auto"/>
+            </w:tcBorders>
+            <w:vAlign w:val="center"/>
+            <w:hideMark/>
+          </w:tcPr>
+          <w:p>
+            <w:pPr>
+              <w:spacing w:line="240" w:lineRule="auto"/>
               <w:rPr>
                 <w:b/>
                 <w:bCs/>
@@ -90,29 +115,57 @@
         </w:tc>
         <w:tc>
           <w:tcPr>
-            <w:tcW w:w="11500" w:type="dxa"/>
-            <w:gridSpan w:val="6"/>
-            <w:vAlign w:val="center"/>
-          </w:tcPr>
-          <w:p>
-            <w:pPr>
-              <w:jc w:val="center"/>
-            </w:pPr>
+            <w:tcW w:w="13704" w:type="dxa"/>
+            <w:gridSpan w:val="7"/>
+            <w:tcBorders>
+              <w:top w:val="single" w:sz="4" w:space="0" w:color="auto"/>
+              <w:left w:val="single" w:sz="4" w:space="0" w:color="auto"/>
+              <w:bottom w:val="single" w:sz="4" w:space="0" w:color="auto"/>
+              <w:right w:val="single" w:sz="4" w:space="0" w:color="auto"/>
+            </w:tcBorders>
+            <w:vAlign w:val="center"/>
+            <w:hideMark/>
+          </w:tcPr>
+          <w:p>
+            <w:pPr>
+              <w:spacing w:line="240" w:lineRule="auto"/>
+            </w:pPr>
+            <w:r>
+              <w:t>${</w:t>
+            </w:r>
+            <w:proofErr w:type="spellStart"/>
+            <w:r>
+              <w:t>totalBloodBag</w:t>
+            </w:r>
+            <w:proofErr w:type="spellEnd"/>
+            <w:r>
+              <w:t>}</w:t>
+            </w:r>
           </w:p>
         </w:tc>
       </w:tr>
       <w:tr>
         <w:trPr>
-          <w:trHeight w:val="328"/>
+          <w:gridAfter w:val="1"/>
+          <w:wAfter w:w="24" w:type="dxa"/>
+          <w:trHeight w:val="322"/>
           <w:jc w:val="center"/>
         </w:trPr>
         <w:tc>
           <w:tcPr>
-            <w:tcW w:w="805" w:type="dxa"/>
-            <w:vAlign w:val="center"/>
-          </w:tcPr>
-          <w:p>
-            <w:pPr>
+            <w:tcW w:w="789" w:type="dxa"/>
+            <w:tcBorders>
+              <w:top w:val="single" w:sz="4" w:space="0" w:color="auto"/>
+              <w:left w:val="single" w:sz="4" w:space="0" w:color="auto"/>
+              <w:bottom w:val="single" w:sz="4" w:space="0" w:color="auto"/>
+              <w:right w:val="single" w:sz="4" w:space="0" w:color="auto"/>
+            </w:tcBorders>
+            <w:vAlign w:val="center"/>
+            <w:hideMark/>
+          </w:tcPr>
+          <w:p>
+            <w:pPr>
+              <w:spacing w:line="240" w:lineRule="auto"/>
               <w:jc w:val="center"/>
               <w:rPr>
                 <w:b/>
@@ -130,11 +183,20 @@
         </w:tc>
         <w:tc>
           <w:tcPr>
-            <w:tcW w:w="4050" w:type="dxa"/>
-            <w:vAlign w:val="center"/>
-          </w:tcPr>
-          <w:p>
-            <w:pPr>
+            <w:tcW w:w="5146" w:type="dxa"/>
+            <w:gridSpan w:val="2"/>
+            <w:tcBorders>
+              <w:top w:val="single" w:sz="4" w:space="0" w:color="auto"/>
+              <w:left w:val="single" w:sz="4" w:space="0" w:color="auto"/>
+              <w:bottom w:val="single" w:sz="4" w:space="0" w:color="auto"/>
+              <w:right w:val="single" w:sz="4" w:space="0" w:color="auto"/>
+            </w:tcBorders>
+            <w:vAlign w:val="center"/>
+            <w:hideMark/>
+          </w:tcPr>
+          <w:p>
+            <w:pPr>
+              <w:spacing w:line="240" w:lineRule="auto"/>
               <w:jc w:val="center"/>
               <w:rPr>
                 <w:b/>
@@ -152,11 +214,19 @@
         </w:tc>
         <w:tc>
           <w:tcPr>
-            <w:tcW w:w="1275" w:type="dxa"/>
-            <w:vAlign w:val="center"/>
-          </w:tcPr>
-          <w:p>
-            <w:pPr>
+            <w:tcW w:w="1350" w:type="dxa"/>
+            <w:tcBorders>
+              <w:top w:val="single" w:sz="4" w:space="0" w:color="auto"/>
+              <w:left w:val="single" w:sz="4" w:space="0" w:color="auto"/>
+              <w:bottom w:val="single" w:sz="4" w:space="0" w:color="auto"/>
+              <w:right w:val="single" w:sz="4" w:space="0" w:color="auto"/>
+            </w:tcBorders>
+            <w:vAlign w:val="center"/>
+            <w:hideMark/>
+          </w:tcPr>
+          <w:p>
+            <w:pPr>
+              <w:spacing w:line="240" w:lineRule="auto"/>
               <w:jc w:val="center"/>
               <w:rPr>
                 <w:b/>
@@ -174,11 +244,19 @@
         </w:tc>
         <w:tc>
           <w:tcPr>
-            <w:tcW w:w="795" w:type="dxa"/>
-            <w:vAlign w:val="center"/>
-          </w:tcPr>
-          <w:p>
-            <w:pPr>
+            <w:tcW w:w="990" w:type="dxa"/>
+            <w:tcBorders>
+              <w:top w:val="single" w:sz="4" w:space="0" w:color="auto"/>
+              <w:left w:val="single" w:sz="4" w:space="0" w:color="auto"/>
+              <w:bottom w:val="single" w:sz="4" w:space="0" w:color="auto"/>
+              <w:right w:val="single" w:sz="4" w:space="0" w:color="auto"/>
+            </w:tcBorders>
+            <w:vAlign w:val="center"/>
+            <w:hideMark/>
+          </w:tcPr>
+          <w:p>
+            <w:pPr>
+              <w:spacing w:line="240" w:lineRule="auto"/>
               <w:jc w:val="center"/>
               <w:rPr>
                 <w:b/>
@@ -196,11 +274,19 @@
         </w:tc>
         <w:tc>
           <w:tcPr>
-            <w:tcW w:w="3780" w:type="dxa"/>
-            <w:vAlign w:val="center"/>
-          </w:tcPr>
-          <w:p>
-            <w:pPr>
+            <w:tcW w:w="4320" w:type="dxa"/>
+            <w:tcBorders>
+              <w:top w:val="single" w:sz="4" w:space="0" w:color="auto"/>
+              <w:left w:val="single" w:sz="4" w:space="0" w:color="auto"/>
+              <w:bottom w:val="single" w:sz="4" w:space="0" w:color="auto"/>
+              <w:right w:val="single" w:sz="4" w:space="0" w:color="auto"/>
+            </w:tcBorders>
+            <w:vAlign w:val="center"/>
+            <w:hideMark/>
+          </w:tcPr>
+          <w:p>
+            <w:pPr>
+              <w:spacing w:line="240" w:lineRule="auto"/>
               <w:jc w:val="center"/>
               <w:rPr>
                 <w:b/>
@@ -218,33 +304,19 @@
         </w:tc>
         <w:tc>
           <w:tcPr>
-            <w:tcW w:w="1557" w:type="dxa"/>
-            <w:vAlign w:val="center"/>
-          </w:tcPr>
-          <w:p>
-            <w:pPr>
-              <w:jc w:val="center"/>
-              <w:rPr>
-                <w:b/>
-                <w:bCs/>
-              </w:rPr>
-            </w:pPr>
-            <w:r>
-              <w:rPr>
-                <w:b/>
-                <w:bCs/>
-              </w:rPr>
-              <w:t>BLOOD TYPE</w:t>
-            </w:r>
-          </w:p>
-        </w:tc>
-        <w:tc>
-          <w:tcPr>
-            <w:tcW w:w="2583" w:type="dxa"/>
-            <w:vAlign w:val="center"/>
-          </w:tcPr>
-          <w:p>
-            <w:pPr>
+            <w:tcW w:w="1620" w:type="dxa"/>
+            <w:tcBorders>
+              <w:top w:val="single" w:sz="4" w:space="0" w:color="auto"/>
+              <w:left w:val="single" w:sz="4" w:space="0" w:color="auto"/>
+              <w:bottom w:val="single" w:sz="4" w:space="0" w:color="auto"/>
+              <w:right w:val="single" w:sz="4" w:space="0" w:color="auto"/>
+            </w:tcBorders>
+            <w:vAlign w:val="center"/>
+            <w:hideMark/>
+          </w:tcPr>
+          <w:p>
+            <w:pPr>
+              <w:spacing w:line="240" w:lineRule="auto"/>
               <w:jc w:val="center"/>
               <w:rPr>
                 <w:b/>
@@ -262,11 +334,19 @@
         </w:tc>
         <w:tc>
           <w:tcPr>
-            <w:tcW w:w="1510" w:type="dxa"/>
-            <w:vAlign w:val="center"/>
-          </w:tcPr>
-          <w:p>
-            <w:pPr>
+            <w:tcW w:w="1800" w:type="dxa"/>
+            <w:tcBorders>
+              <w:top w:val="single" w:sz="4" w:space="0" w:color="auto"/>
+              <w:left w:val="single" w:sz="4" w:space="0" w:color="auto"/>
+              <w:bottom w:val="single" w:sz="4" w:space="0" w:color="auto"/>
+              <w:right w:val="single" w:sz="4" w:space="0" w:color="auto"/>
+            </w:tcBorders>
+            <w:vAlign w:val="center"/>
+            <w:hideMark/>
+          </w:tcPr>
+          <w:p>
+            <w:pPr>
+              <w:spacing w:line="240" w:lineRule="auto"/>
               <w:jc w:val="center"/>
               <w:rPr>
                 <w:b/>
@@ -285,187 +365,313 @@
       </w:tr>
       <w:tr>
         <w:trPr>
-          <w:trHeight w:val="328"/>
+          <w:gridAfter w:val="1"/>
+          <w:wAfter w:w="24" w:type="dxa"/>
+          <w:trHeight w:val="322"/>
           <w:jc w:val="center"/>
         </w:trPr>
         <w:tc>
           <w:tcPr>
-            <w:tcW w:w="805" w:type="dxa"/>
-            <w:vAlign w:val="center"/>
-          </w:tcPr>
-          <w:p>
-            <w:pPr>
-              <w:jc w:val="center"/>
-            </w:pPr>
-          </w:p>
-        </w:tc>
-        <w:tc>
-          <w:tcPr>
-            <w:tcW w:w="4050" w:type="dxa"/>
-            <w:vAlign w:val="center"/>
-          </w:tcPr>
-          <w:p>
-            <w:pPr>
-              <w:jc w:val="center"/>
-            </w:pPr>
-          </w:p>
-        </w:tc>
-        <w:tc>
-          <w:tcPr>
-            <w:tcW w:w="1275" w:type="dxa"/>
-            <w:vAlign w:val="center"/>
-          </w:tcPr>
-          <w:p>
-            <w:pPr>
-              <w:jc w:val="center"/>
-            </w:pPr>
-          </w:p>
-        </w:tc>
-        <w:tc>
-          <w:tcPr>
-            <w:tcW w:w="795" w:type="dxa"/>
-            <w:vAlign w:val="center"/>
-          </w:tcPr>
-          <w:p>
-            <w:pPr>
-              <w:jc w:val="center"/>
-            </w:pPr>
-          </w:p>
-        </w:tc>
-        <w:tc>
-          <w:tcPr>
-            <w:tcW w:w="3780" w:type="dxa"/>
-            <w:vAlign w:val="center"/>
-          </w:tcPr>
-          <w:p>
-            <w:pPr>
-              <w:jc w:val="center"/>
-            </w:pPr>
-          </w:p>
-        </w:tc>
-        <w:tc>
-          <w:tcPr>
-            <w:tcW w:w="1557" w:type="dxa"/>
-            <w:vAlign w:val="center"/>
-          </w:tcPr>
-          <w:p>
-            <w:pPr>
-              <w:jc w:val="center"/>
-            </w:pPr>
-          </w:p>
-        </w:tc>
-        <w:tc>
-          <w:tcPr>
-            <w:tcW w:w="2583" w:type="dxa"/>
-            <w:vAlign w:val="center"/>
-          </w:tcPr>
-          <w:p>
-            <w:pPr>
-              <w:jc w:val="center"/>
-            </w:pPr>
-          </w:p>
-        </w:tc>
-        <w:tc>
-          <w:tcPr>
-            <w:tcW w:w="1510" w:type="dxa"/>
-            <w:vAlign w:val="center"/>
-          </w:tcPr>
-          <w:p>
-            <w:pPr>
-              <w:jc w:val="center"/>
-            </w:pPr>
+            <w:tcW w:w="789" w:type="dxa"/>
+            <w:tcBorders>
+              <w:top w:val="single" w:sz="4" w:space="0" w:color="auto"/>
+              <w:left w:val="single" w:sz="4" w:space="0" w:color="auto"/>
+              <w:bottom w:val="single" w:sz="4" w:space="0" w:color="auto"/>
+              <w:right w:val="single" w:sz="4" w:space="0" w:color="auto"/>
+            </w:tcBorders>
+            <w:vAlign w:val="center"/>
+            <w:hideMark/>
+          </w:tcPr>
+          <w:p>
+            <w:pPr>
+              <w:spacing w:line="240" w:lineRule="auto"/>
+              <w:jc w:val="center"/>
+            </w:pPr>
+            <w:r>
+              <w:t>${n}</w:t>
+            </w:r>
+          </w:p>
+        </w:tc>
+        <w:tc>
+          <w:tcPr>
+            <w:tcW w:w="5146" w:type="dxa"/>
+            <w:gridSpan w:val="2"/>
+            <w:tcBorders>
+              <w:top w:val="single" w:sz="4" w:space="0" w:color="auto"/>
+              <w:left w:val="single" w:sz="4" w:space="0" w:color="auto"/>
+              <w:bottom w:val="single" w:sz="4" w:space="0" w:color="auto"/>
+              <w:right w:val="single" w:sz="4" w:space="0" w:color="auto"/>
+            </w:tcBorders>
+            <w:vAlign w:val="center"/>
+            <w:hideMark/>
+          </w:tcPr>
+          <w:p>
+            <w:pPr>
+              <w:spacing w:line="240" w:lineRule="auto"/>
+              <w:jc w:val="center"/>
+            </w:pPr>
+            <w:r>
+              <w:t>${name}</w:t>
+            </w:r>
+          </w:p>
+        </w:tc>
+        <w:tc>
+          <w:tcPr>
+            <w:tcW w:w="1350" w:type="dxa"/>
+            <w:tcBorders>
+              <w:top w:val="single" w:sz="4" w:space="0" w:color="auto"/>
+              <w:left w:val="single" w:sz="4" w:space="0" w:color="auto"/>
+              <w:bottom w:val="single" w:sz="4" w:space="0" w:color="auto"/>
+              <w:right w:val="single" w:sz="4" w:space="0" w:color="auto"/>
+            </w:tcBorders>
+            <w:vAlign w:val="center"/>
+            <w:hideMark/>
+          </w:tcPr>
+          <w:p>
+            <w:pPr>
+              <w:spacing w:line="240" w:lineRule="auto"/>
+              <w:jc w:val="center"/>
+            </w:pPr>
+            <w:r>
+              <w:t>${gender}</w:t>
+            </w:r>
+          </w:p>
+        </w:tc>
+        <w:tc>
+          <w:tcPr>
+            <w:tcW w:w="990" w:type="dxa"/>
+            <w:tcBorders>
+              <w:top w:val="single" w:sz="4" w:space="0" w:color="auto"/>
+              <w:left w:val="single" w:sz="4" w:space="0" w:color="auto"/>
+              <w:bottom w:val="single" w:sz="4" w:space="0" w:color="auto"/>
+              <w:right w:val="single" w:sz="4" w:space="0" w:color="auto"/>
+            </w:tcBorders>
+            <w:vAlign w:val="center"/>
+            <w:hideMark/>
+          </w:tcPr>
+          <w:p>
+            <w:pPr>
+              <w:spacing w:line="240" w:lineRule="auto"/>
+              <w:jc w:val="center"/>
+            </w:pPr>
+            <w:r>
+              <w:t>${age}</w:t>
+            </w:r>
+          </w:p>
+        </w:tc>
+        <w:tc>
+          <w:tcPr>
+            <w:tcW w:w="4320" w:type="dxa"/>
+            <w:tcBorders>
+              <w:top w:val="single" w:sz="4" w:space="0" w:color="auto"/>
+              <w:left w:val="single" w:sz="4" w:space="0" w:color="auto"/>
+              <w:bottom w:val="single" w:sz="4" w:space="0" w:color="auto"/>
+              <w:right w:val="single" w:sz="4" w:space="0" w:color="auto"/>
+            </w:tcBorders>
+            <w:vAlign w:val="center"/>
+            <w:hideMark/>
+          </w:tcPr>
+          <w:p>
+            <w:pPr>
+              <w:spacing w:line="240" w:lineRule="auto"/>
+              <w:jc w:val="center"/>
+            </w:pPr>
+            <w:r>
+              <w:t>${address}</w:t>
+            </w:r>
+          </w:p>
+        </w:tc>
+        <w:tc>
+          <w:tcPr>
+            <w:tcW w:w="1620" w:type="dxa"/>
+            <w:tcBorders>
+              <w:top w:val="single" w:sz="4" w:space="0" w:color="auto"/>
+              <w:left w:val="single" w:sz="4" w:space="0" w:color="auto"/>
+              <w:bottom w:val="single" w:sz="4" w:space="0" w:color="auto"/>
+              <w:right w:val="single" w:sz="4" w:space="0" w:color="auto"/>
+            </w:tcBorders>
+            <w:vAlign w:val="center"/>
+            <w:hideMark/>
+          </w:tcPr>
+          <w:p>
+            <w:pPr>
+              <w:spacing w:line="240" w:lineRule="auto"/>
+              <w:jc w:val="center"/>
+            </w:pPr>
+            <w:r>
+              <w:t>${</w:t>
+            </w:r>
+            <w:proofErr w:type="spellStart"/>
+            <w:r>
+              <w:t>cont_no</w:t>
+            </w:r>
+            <w:proofErr w:type="spellEnd"/>
+            <w:r>
+              <w:t>}</w:t>
+            </w:r>
+          </w:p>
+        </w:tc>
+        <w:tc>
+          <w:tcPr>
+            <w:tcW w:w="1800" w:type="dxa"/>
+            <w:tcBorders>
+              <w:top w:val="single" w:sz="4" w:space="0" w:color="auto"/>
+              <w:left w:val="single" w:sz="4" w:space="0" w:color="auto"/>
+              <w:bottom w:val="single" w:sz="4" w:space="0" w:color="auto"/>
+              <w:right w:val="single" w:sz="4" w:space="0" w:color="auto"/>
+            </w:tcBorders>
+            <w:vAlign w:val="center"/>
+            <w:hideMark/>
+          </w:tcPr>
+          <w:p>
+            <w:pPr>
+              <w:spacing w:line="240" w:lineRule="auto"/>
+              <w:jc w:val="center"/>
+            </w:pPr>
+            <w:r>
+              <w:t>${</w:t>
+            </w:r>
+            <w:proofErr w:type="spellStart"/>
+            <w:r>
+              <w:t>blood_bag</w:t>
+            </w:r>
+            <w:proofErr w:type="spellEnd"/>
+            <w:r>
+              <w:t>}</w:t>
+            </w:r>
           </w:p>
         </w:tc>
       </w:tr>
       <w:tr>
         <w:trPr>
-          <w:trHeight w:val="328"/>
+          <w:gridAfter w:val="1"/>
+          <w:wAfter w:w="24" w:type="dxa"/>
+          <w:trHeight w:val="322"/>
           <w:jc w:val="center"/>
         </w:trPr>
         <w:tc>
           <w:tcPr>
-            <w:tcW w:w="805" w:type="dxa"/>
-            <w:vAlign w:val="center"/>
-          </w:tcPr>
-          <w:p>
-            <w:pPr>
-              <w:jc w:val="center"/>
-            </w:pPr>
-          </w:p>
-        </w:tc>
-        <w:tc>
-          <w:tcPr>
-            <w:tcW w:w="4050" w:type="dxa"/>
-            <w:vAlign w:val="center"/>
-          </w:tcPr>
-          <w:p>
-            <w:pPr>
-              <w:jc w:val="center"/>
-            </w:pPr>
-          </w:p>
-        </w:tc>
-        <w:tc>
-          <w:tcPr>
-            <w:tcW w:w="1275" w:type="dxa"/>
-            <w:vAlign w:val="center"/>
-          </w:tcPr>
-          <w:p>
-            <w:pPr>
-              <w:jc w:val="center"/>
-            </w:pPr>
-          </w:p>
-        </w:tc>
-        <w:tc>
-          <w:tcPr>
-            <w:tcW w:w="795" w:type="dxa"/>
-            <w:vAlign w:val="center"/>
-          </w:tcPr>
-          <w:p>
-            <w:pPr>
-              <w:jc w:val="center"/>
-            </w:pPr>
-          </w:p>
-        </w:tc>
-        <w:tc>
-          <w:tcPr>
-            <w:tcW w:w="3780" w:type="dxa"/>
-            <w:vAlign w:val="center"/>
-          </w:tcPr>
-          <w:p>
-            <w:pPr>
-              <w:jc w:val="center"/>
-            </w:pPr>
-          </w:p>
-        </w:tc>
-        <w:tc>
-          <w:tcPr>
-            <w:tcW w:w="1557" w:type="dxa"/>
-            <w:vAlign w:val="center"/>
-          </w:tcPr>
-          <w:p>
-            <w:pPr>
-              <w:jc w:val="center"/>
-            </w:pPr>
-          </w:p>
-        </w:tc>
-        <w:tc>
-          <w:tcPr>
-            <w:tcW w:w="2583" w:type="dxa"/>
-            <w:vAlign w:val="center"/>
-          </w:tcPr>
-          <w:p>
-            <w:pPr>
-              <w:jc w:val="center"/>
-            </w:pPr>
-          </w:p>
-        </w:tc>
-        <w:tc>
-          <w:tcPr>
-            <w:tcW w:w="1510" w:type="dxa"/>
-            <w:vAlign w:val="center"/>
-          </w:tcPr>
-          <w:p>
-            <w:pPr>
+            <w:tcW w:w="789" w:type="dxa"/>
+            <w:tcBorders>
+              <w:top w:val="single" w:sz="4" w:space="0" w:color="auto"/>
+              <w:left w:val="single" w:sz="4" w:space="0" w:color="auto"/>
+              <w:bottom w:val="single" w:sz="4" w:space="0" w:color="auto"/>
+              <w:right w:val="single" w:sz="4" w:space="0" w:color="auto"/>
+            </w:tcBorders>
+            <w:vAlign w:val="center"/>
+          </w:tcPr>
+          <w:p>
+            <w:pPr>
+              <w:spacing w:line="240" w:lineRule="auto"/>
+              <w:jc w:val="center"/>
+            </w:pPr>
+          </w:p>
+        </w:tc>
+        <w:tc>
+          <w:tcPr>
+            <w:tcW w:w="5146" w:type="dxa"/>
+            <w:gridSpan w:val="2"/>
+            <w:tcBorders>
+              <w:top w:val="single" w:sz="4" w:space="0" w:color="auto"/>
+              <w:left w:val="single" w:sz="4" w:space="0" w:color="auto"/>
+              <w:bottom w:val="single" w:sz="4" w:space="0" w:color="auto"/>
+              <w:right w:val="single" w:sz="4" w:space="0" w:color="auto"/>
+            </w:tcBorders>
+            <w:vAlign w:val="center"/>
+          </w:tcPr>
+          <w:p>
+            <w:pPr>
+              <w:spacing w:line="240" w:lineRule="auto"/>
+              <w:jc w:val="center"/>
+            </w:pPr>
+          </w:p>
+        </w:tc>
+        <w:tc>
+          <w:tcPr>
+            <w:tcW w:w="1350" w:type="dxa"/>
+            <w:tcBorders>
+              <w:top w:val="single" w:sz="4" w:space="0" w:color="auto"/>
+              <w:left w:val="single" w:sz="4" w:space="0" w:color="auto"/>
+              <w:bottom w:val="single" w:sz="4" w:space="0" w:color="auto"/>
+              <w:right w:val="single" w:sz="4" w:space="0" w:color="auto"/>
+            </w:tcBorders>
+            <w:vAlign w:val="center"/>
+          </w:tcPr>
+          <w:p>
+            <w:pPr>
+              <w:spacing w:line="240" w:lineRule="auto"/>
+              <w:jc w:val="center"/>
+            </w:pPr>
+          </w:p>
+        </w:tc>
+        <w:tc>
+          <w:tcPr>
+            <w:tcW w:w="990" w:type="dxa"/>
+            <w:tcBorders>
+              <w:top w:val="single" w:sz="4" w:space="0" w:color="auto"/>
+              <w:left w:val="single" w:sz="4" w:space="0" w:color="auto"/>
+              <w:bottom w:val="single" w:sz="4" w:space="0" w:color="auto"/>
+              <w:right w:val="single" w:sz="4" w:space="0" w:color="auto"/>
+            </w:tcBorders>
+            <w:vAlign w:val="center"/>
+          </w:tcPr>
+          <w:p>
+            <w:pPr>
+              <w:spacing w:line="240" w:lineRule="auto"/>
+              <w:jc w:val="center"/>
+            </w:pPr>
+          </w:p>
+        </w:tc>
+        <w:tc>
+          <w:tcPr>
+            <w:tcW w:w="4320" w:type="dxa"/>
+            <w:tcBorders>
+              <w:top w:val="single" w:sz="4" w:space="0" w:color="auto"/>
+              <w:left w:val="single" w:sz="4" w:space="0" w:color="auto"/>
+              <w:bottom w:val="single" w:sz="4" w:space="0" w:color="auto"/>
+              <w:right w:val="single" w:sz="4" w:space="0" w:color="auto"/>
+            </w:tcBorders>
+            <w:vAlign w:val="center"/>
+          </w:tcPr>
+          <w:p>
+            <w:pPr>
+              <w:spacing w:line="240" w:lineRule="auto"/>
+              <w:jc w:val="center"/>
+            </w:pPr>
+          </w:p>
+        </w:tc>
+        <w:tc>
+          <w:tcPr>
+            <w:tcW w:w="1620" w:type="dxa"/>
+            <w:tcBorders>
+              <w:top w:val="single" w:sz="4" w:space="0" w:color="auto"/>
+              <w:left w:val="single" w:sz="4" w:space="0" w:color="auto"/>
+              <w:bottom w:val="single" w:sz="4" w:space="0" w:color="auto"/>
+              <w:right w:val="single" w:sz="4" w:space="0" w:color="auto"/>
+            </w:tcBorders>
+            <w:vAlign w:val="center"/>
+          </w:tcPr>
+          <w:p>
+            <w:pPr>
+              <w:spacing w:line="240" w:lineRule="auto"/>
+              <w:jc w:val="center"/>
+            </w:pPr>
+          </w:p>
+        </w:tc>
+        <w:tc>
+          <w:tcPr>
+            <w:tcW w:w="1800" w:type="dxa"/>
+            <w:tcBorders>
+              <w:top w:val="single" w:sz="4" w:space="0" w:color="auto"/>
+              <w:left w:val="single" w:sz="4" w:space="0" w:color="auto"/>
+              <w:bottom w:val="single" w:sz="4" w:space="0" w:color="auto"/>
+              <w:right w:val="single" w:sz="4" w:space="0" w:color="auto"/>
+            </w:tcBorders>
+            <w:vAlign w:val="center"/>
+          </w:tcPr>
+          <w:p>
+            <w:pPr>
+              <w:spacing w:line="240" w:lineRule="auto"/>
               <w:jc w:val="center"/>
             </w:pPr>
           </w:p>
@@ -473,6 +679,14 @@
       </w:tr>
     </w:tbl>
     <w:p/>
+    <w:p>
+      <w:pPr>
+        <w:rPr>
+          <w:b/>
+          <w:bCs/>
+        </w:rPr>
+      </w:pPr>
+    </w:p>
     <w:sectPr>
       <w:pgSz w:w="18720" w:h="12240" w:orient="landscape" w:code="132"/>
       <w:pgMar w:top="1440" w:right="1440" w:bottom="1440" w:left="1440" w:header="720" w:footer="720" w:gutter="0"/>
@@ -881,6 +1095,10 @@
   <w:style w:type="paragraph" w:default="1" w:styleId="Normal">
     <w:name w:val="Normal"/>
     <w:qFormat/>
+    <w:rsid w:val="0004365D"/>
+    <w:pPr>
+      <w:spacing w:line="256" w:lineRule="auto"/>
+    </w:pPr>
   </w:style>
   <w:style w:type="character" w:default="1" w:styleId="DefaultParagraphFont">
     <w:name w:val="Default Paragraph Font"/>
@@ -927,6 +1145,15 @@
         <w:insideV w:val="single" w:sz="4" w:space="0" w:color="auto"/>
       </w:tblBorders>
     </w:tblPr>
+  </w:style>
+  <w:style w:type="paragraph" w:styleId="NoSpacing">
+    <w:name w:val="No Spacing"/>
+    <w:uiPriority w:val="1"/>
+    <w:qFormat/>
+    <w:rsid w:val="0004365D"/>
+    <w:pPr>
+      <w:spacing w:after="0" w:line="240" w:lineRule="auto"/>
+    </w:pPr>
   </w:style>
 </w:styles>
 </file>

</xml_diff>

<commit_message>
fix errors, added history logs
</commit_message>
<xml_diff>
--- a/storage/docx/blood-type-neg-a.docx
+++ b/storage/docx/blood-type-neg-a.docx
@@ -2,32 +2,64 @@
 <file path=word/document.xml><?xml version="1.0" encoding="utf-8"?>
 <w:document xmlns:wpc="http://schemas.microsoft.com/office/word/2010/wordprocessingCanvas" xmlns:cx="http://schemas.microsoft.com/office/drawing/2014/chartex" xmlns:cx1="http://schemas.microsoft.com/office/drawing/2015/9/8/chartex" xmlns:cx2="http://schemas.microsoft.com/office/drawing/2015/10/21/chartex" xmlns:cx3="http://schemas.microsoft.com/office/drawing/2016/5/9/chartex" xmlns:cx4="http://schemas.microsoft.com/office/drawing/2016/5/10/chartex" xmlns:cx5="http://schemas.microsoft.com/office/drawing/2016/5/11/chartex" xmlns:cx6="http://schemas.microsoft.com/office/drawing/2016/5/12/chartex" xmlns:cx7="http://schemas.microsoft.com/office/drawing/2016/5/13/chartex" xmlns:cx8="http://schemas.microsoft.com/office/drawing/2016/5/14/chartex" xmlns:mc="http://schemas.openxmlformats.org/markup-compatibility/2006" xmlns:aink="http://schemas.microsoft.com/office/drawing/2016/ink" xmlns:am3d="http://schemas.microsoft.com/office/drawing/2017/model3d" xmlns:o="urn:schemas-microsoft-com:office:office" xmlns:oel="http://schemas.microsoft.com/office/2019/extlst" xmlns:r="http://schemas.openxmlformats.org/officeDocument/2006/relationships" xmlns:m="http://schemas.openxmlformats.org/officeDocument/2006/math" xmlns:v="urn:schemas-microsoft-com:vml" xmlns:wp14="http://schemas.microsoft.com/office/word/2010/wordprocessingDrawing" xmlns:wp="http://schemas.openxmlformats.org/drawingml/2006/wordprocessingDrawing" xmlns:w10="urn:schemas-microsoft-com:office:word" xmlns:w="http://schemas.openxmlformats.org/wordprocessingml/2006/main" xmlns:w14="http://schemas.microsoft.com/office/word/2010/wordml" xmlns:w15="http://schemas.microsoft.com/office/word/2012/wordml" xmlns:w16cex="http://schemas.microsoft.com/office/word/2018/wordml/cex" xmlns:w16cid="http://schemas.microsoft.com/office/word/2016/wordml/cid" xmlns:w16="http://schemas.microsoft.com/office/word/2018/wordml" xmlns:w16sdtdh="http://schemas.microsoft.com/office/word/2020/wordml/sdtdatahash" xmlns:w16se="http://schemas.microsoft.com/office/word/2015/wordml/symex" xmlns:wpg="http://schemas.microsoft.com/office/word/2010/wordprocessingGroup" xmlns:wpi="http://schemas.microsoft.com/office/word/2010/wordprocessingInk" xmlns:wne="http://schemas.microsoft.com/office/word/2006/wordml" xmlns:wps="http://schemas.microsoft.com/office/word/2010/wordprocessingShape" mc:Ignorable="w14 w15 w16se w16cid w16 w16cex w16sdtdh wp14">
   <w:body>
+    <w:p>
+      <w:pPr>
+        <w:spacing w:after="0"/>
+        <w:jc w:val="center"/>
+        <w:rPr>
+          <w:rFonts w:ascii="Times New Roman" w:hAnsi="Times New Roman" w:cs="Times New Roman"/>
+          <w:b/>
+          <w:bCs/>
+          <w:sz w:val="28"/>
+          <w:szCs w:val="28"/>
+        </w:rPr>
+      </w:pPr>
+      <w:bookmarkStart w:id="0" w:name="_Hlk126016220"/>
+      <w:r>
+        <w:rPr>
+          <w:rFonts w:ascii="Times New Roman" w:hAnsi="Times New Roman" w:cs="Times New Roman"/>
+          <w:b/>
+          <w:bCs/>
+          <w:sz w:val="28"/>
+          <w:szCs w:val="28"/>
+        </w:rPr>
+        <w:t>Blood Donation Management System</w:t>
+      </w:r>
+      <w:r>
+        <w:rPr>
+          <w:rFonts w:ascii="Times New Roman" w:hAnsi="Times New Roman" w:cs="Times New Roman"/>
+          <w:b/>
+          <w:bCs/>
+          <w:sz w:val="28"/>
+          <w:szCs w:val="28"/>
+        </w:rPr>
+        <w:t xml:space="preserve"> (BDMS)</w:t>
+      </w:r>
+    </w:p>
     <w:tbl>
       <w:tblPr>
         <w:tblStyle w:val="TableGrid"/>
-        <w:tblW w:w="16039" w:type="dxa"/>
-        <w:jc w:val="center"/>
+        <w:tblpPr w:leftFromText="180" w:rightFromText="180" w:vertAnchor="page" w:horzAnchor="margin" w:tblpY="2446"/>
+        <w:tblW w:w="15835" w:type="dxa"/>
         <w:tblLook w:val="04A0" w:firstRow="1" w:lastRow="0" w:firstColumn="1" w:lastColumn="0" w:noHBand="0" w:noVBand="1"/>
       </w:tblPr>
       <w:tblGrid>
-        <w:gridCol w:w="789"/>
-        <w:gridCol w:w="1546"/>
-        <w:gridCol w:w="3600"/>
-        <w:gridCol w:w="1350"/>
+        <w:gridCol w:w="648"/>
+        <w:gridCol w:w="2246"/>
+        <w:gridCol w:w="3052"/>
+        <w:gridCol w:w="1349"/>
         <w:gridCol w:w="990"/>
-        <w:gridCol w:w="4320"/>
+        <w:gridCol w:w="4130"/>
+        <w:gridCol w:w="1800"/>
         <w:gridCol w:w="1620"/>
-        <w:gridCol w:w="1800"/>
-        <w:gridCol w:w="24"/>
       </w:tblGrid>
       <w:tr>
         <w:trPr>
           <w:trHeight w:val="322"/>
-          <w:jc w:val="center"/>
         </w:trPr>
         <w:tc>
           <w:tcPr>
-            <w:tcW w:w="2335" w:type="dxa"/>
+            <w:tcW w:w="2894" w:type="dxa"/>
             <w:gridSpan w:val="2"/>
             <w:tcBorders>
               <w:top w:val="single" w:sz="4" w:space="0" w:color="auto"/>
@@ -42,12 +74,14 @@
             <w:pPr>
               <w:pStyle w:val="NoSpacing"/>
               <w:rPr>
+                <w:rFonts w:ascii="Times New Roman" w:hAnsi="Times New Roman" w:cs="Times New Roman"/>
                 <w:b/>
                 <w:bCs/>
               </w:rPr>
             </w:pPr>
             <w:r>
               <w:rPr>
+                <w:rFonts w:ascii="Times New Roman" w:hAnsi="Times New Roman" w:cs="Times New Roman"/>
                 <w:b/>
                 <w:bCs/>
               </w:rPr>
@@ -57,8 +91,8 @@
         </w:tc>
         <w:tc>
           <w:tcPr>
-            <w:tcW w:w="13704" w:type="dxa"/>
-            <w:gridSpan w:val="7"/>
+            <w:tcW w:w="12941" w:type="dxa"/>
+            <w:gridSpan w:val="6"/>
             <w:tcBorders>
               <w:top w:val="single" w:sz="4" w:space="0" w:color="auto"/>
               <w:left w:val="single" w:sz="4" w:space="0" w:color="auto"/>
@@ -71,8 +105,14 @@
           <w:p>
             <w:pPr>
               <w:spacing w:line="240" w:lineRule="auto"/>
-            </w:pPr>
-            <w:r>
+              <w:rPr>
+                <w:rFonts w:ascii="Times New Roman" w:hAnsi="Times New Roman" w:cs="Times New Roman"/>
+              </w:rPr>
+            </w:pPr>
+            <w:r>
+              <w:rPr>
+                <w:rFonts w:ascii="Times New Roman" w:hAnsi="Times New Roman" w:cs="Times New Roman"/>
+              </w:rPr>
               <w:t>A-</w:t>
             </w:r>
           </w:p>
@@ -81,11 +121,10 @@
       <w:tr>
         <w:trPr>
           <w:trHeight w:val="322"/>
-          <w:jc w:val="center"/>
         </w:trPr>
         <w:tc>
           <w:tcPr>
-            <w:tcW w:w="2335" w:type="dxa"/>
+            <w:tcW w:w="2894" w:type="dxa"/>
             <w:gridSpan w:val="2"/>
             <w:tcBorders>
               <w:top w:val="single" w:sz="4" w:space="0" w:color="auto"/>
@@ -100,23 +139,33 @@
             <w:pPr>
               <w:spacing w:line="240" w:lineRule="auto"/>
               <w:rPr>
+                <w:rFonts w:ascii="Times New Roman" w:hAnsi="Times New Roman" w:cs="Times New Roman"/>
                 <w:b/>
                 <w:bCs/>
               </w:rPr>
             </w:pPr>
             <w:r>
               <w:rPr>
+                <w:rFonts w:ascii="Times New Roman" w:hAnsi="Times New Roman" w:cs="Times New Roman"/>
                 <w:b/>
                 <w:bCs/>
               </w:rPr>
               <w:t>TOTAL BLOOD BAG</w:t>
             </w:r>
-          </w:p>
-        </w:tc>
-        <w:tc>
-          <w:tcPr>
-            <w:tcW w:w="13704" w:type="dxa"/>
-            <w:gridSpan w:val="7"/>
+            <w:r>
+              <w:rPr>
+                <w:rFonts w:ascii="Times New Roman" w:hAnsi="Times New Roman" w:cs="Times New Roman"/>
+                <w:b/>
+                <w:bCs/>
+              </w:rPr>
+              <w:t>S</w:t>
+            </w:r>
+          </w:p>
+        </w:tc>
+        <w:tc>
+          <w:tcPr>
+            <w:tcW w:w="12941" w:type="dxa"/>
+            <w:gridSpan w:val="6"/>
             <w:tcBorders>
               <w:top w:val="single" w:sz="4" w:space="0" w:color="auto"/>
               <w:left w:val="single" w:sz="4" w:space="0" w:color="auto"/>
@@ -129,16 +178,28 @@
           <w:p>
             <w:pPr>
               <w:spacing w:line="240" w:lineRule="auto"/>
-            </w:pPr>
-            <w:r>
+              <w:rPr>
+                <w:rFonts w:ascii="Times New Roman" w:hAnsi="Times New Roman" w:cs="Times New Roman"/>
+              </w:rPr>
+            </w:pPr>
+            <w:r>
+              <w:rPr>
+                <w:rFonts w:ascii="Times New Roman" w:hAnsi="Times New Roman" w:cs="Times New Roman"/>
+              </w:rPr>
               <w:t>${</w:t>
             </w:r>
             <w:proofErr w:type="spellStart"/>
             <w:r>
+              <w:rPr>
+                <w:rFonts w:ascii="Times New Roman" w:hAnsi="Times New Roman" w:cs="Times New Roman"/>
+              </w:rPr>
               <w:t>totalBloodBag</w:t>
             </w:r>
             <w:proofErr w:type="spellEnd"/>
             <w:r>
+              <w:rPr>
+                <w:rFonts w:ascii="Times New Roman" w:hAnsi="Times New Roman" w:cs="Times New Roman"/>
+              </w:rPr>
               <w:t>}</w:t>
             </w:r>
           </w:p>
@@ -146,14 +207,11 @@
       </w:tr>
       <w:tr>
         <w:trPr>
-          <w:gridAfter w:val="1"/>
-          <w:wAfter w:w="24" w:type="dxa"/>
           <w:trHeight w:val="322"/>
-          <w:jc w:val="center"/>
         </w:trPr>
         <w:tc>
           <w:tcPr>
-            <w:tcW w:w="789" w:type="dxa"/>
+            <w:tcW w:w="648" w:type="dxa"/>
             <w:tcBorders>
               <w:top w:val="single" w:sz="4" w:space="0" w:color="auto"/>
               <w:left w:val="single" w:sz="4" w:space="0" w:color="auto"/>
@@ -168,12 +226,14 @@
               <w:spacing w:line="240" w:lineRule="auto"/>
               <w:jc w:val="center"/>
               <w:rPr>
+                <w:rFonts w:ascii="Times New Roman" w:hAnsi="Times New Roman" w:cs="Times New Roman"/>
                 <w:b/>
                 <w:bCs/>
               </w:rPr>
             </w:pPr>
             <w:r>
               <w:rPr>
+                <w:rFonts w:ascii="Times New Roman" w:hAnsi="Times New Roman" w:cs="Times New Roman"/>
                 <w:b/>
                 <w:bCs/>
               </w:rPr>
@@ -183,7 +243,7 @@
         </w:tc>
         <w:tc>
           <w:tcPr>
-            <w:tcW w:w="5146" w:type="dxa"/>
+            <w:tcW w:w="5298" w:type="dxa"/>
             <w:gridSpan w:val="2"/>
             <w:tcBorders>
               <w:top w:val="single" w:sz="4" w:space="0" w:color="auto"/>
@@ -199,12 +259,14 @@
               <w:spacing w:line="240" w:lineRule="auto"/>
               <w:jc w:val="center"/>
               <w:rPr>
+                <w:rFonts w:ascii="Times New Roman" w:hAnsi="Times New Roman" w:cs="Times New Roman"/>
                 <w:b/>
                 <w:bCs/>
               </w:rPr>
             </w:pPr>
             <w:r>
               <w:rPr>
+                <w:rFonts w:ascii="Times New Roman" w:hAnsi="Times New Roman" w:cs="Times New Roman"/>
                 <w:b/>
                 <w:bCs/>
               </w:rPr>
@@ -214,7 +276,7 @@
         </w:tc>
         <w:tc>
           <w:tcPr>
-            <w:tcW w:w="1350" w:type="dxa"/>
+            <w:tcW w:w="1349" w:type="dxa"/>
             <w:tcBorders>
               <w:top w:val="single" w:sz="4" w:space="0" w:color="auto"/>
               <w:left w:val="single" w:sz="4" w:space="0" w:color="auto"/>
@@ -229,12 +291,14 @@
               <w:spacing w:line="240" w:lineRule="auto"/>
               <w:jc w:val="center"/>
               <w:rPr>
+                <w:rFonts w:ascii="Times New Roman" w:hAnsi="Times New Roman" w:cs="Times New Roman"/>
                 <w:b/>
                 <w:bCs/>
               </w:rPr>
             </w:pPr>
             <w:r>
               <w:rPr>
+                <w:rFonts w:ascii="Times New Roman" w:hAnsi="Times New Roman" w:cs="Times New Roman"/>
                 <w:b/>
                 <w:bCs/>
               </w:rPr>
@@ -259,12 +323,14 @@
               <w:spacing w:line="240" w:lineRule="auto"/>
               <w:jc w:val="center"/>
               <w:rPr>
+                <w:rFonts w:ascii="Times New Roman" w:hAnsi="Times New Roman" w:cs="Times New Roman"/>
                 <w:b/>
                 <w:bCs/>
               </w:rPr>
             </w:pPr>
             <w:r>
               <w:rPr>
+                <w:rFonts w:ascii="Times New Roman" w:hAnsi="Times New Roman" w:cs="Times New Roman"/>
                 <w:b/>
                 <w:bCs/>
               </w:rPr>
@@ -274,7 +340,7 @@
         </w:tc>
         <w:tc>
           <w:tcPr>
-            <w:tcW w:w="4320" w:type="dxa"/>
+            <w:tcW w:w="4130" w:type="dxa"/>
             <w:tcBorders>
               <w:top w:val="single" w:sz="4" w:space="0" w:color="auto"/>
               <w:left w:val="single" w:sz="4" w:space="0" w:color="auto"/>
@@ -289,12 +355,14 @@
               <w:spacing w:line="240" w:lineRule="auto"/>
               <w:jc w:val="center"/>
               <w:rPr>
+                <w:rFonts w:ascii="Times New Roman" w:hAnsi="Times New Roman" w:cs="Times New Roman"/>
                 <w:b/>
                 <w:bCs/>
               </w:rPr>
             </w:pPr>
             <w:r>
               <w:rPr>
+                <w:rFonts w:ascii="Times New Roman" w:hAnsi="Times New Roman" w:cs="Times New Roman"/>
                 <w:b/>
                 <w:bCs/>
               </w:rPr>
@@ -304,7 +372,7 @@
         </w:tc>
         <w:tc>
           <w:tcPr>
-            <w:tcW w:w="1620" w:type="dxa"/>
+            <w:tcW w:w="1800" w:type="dxa"/>
             <w:tcBorders>
               <w:top w:val="single" w:sz="4" w:space="0" w:color="auto"/>
               <w:left w:val="single" w:sz="4" w:space="0" w:color="auto"/>
@@ -319,12 +387,14 @@
               <w:spacing w:line="240" w:lineRule="auto"/>
               <w:jc w:val="center"/>
               <w:rPr>
+                <w:rFonts w:ascii="Times New Roman" w:hAnsi="Times New Roman" w:cs="Times New Roman"/>
                 <w:b/>
                 <w:bCs/>
               </w:rPr>
             </w:pPr>
             <w:r>
               <w:rPr>
+                <w:rFonts w:ascii="Times New Roman" w:hAnsi="Times New Roman" w:cs="Times New Roman"/>
                 <w:b/>
                 <w:bCs/>
               </w:rPr>
@@ -334,7 +404,7 @@
         </w:tc>
         <w:tc>
           <w:tcPr>
-            <w:tcW w:w="1800" w:type="dxa"/>
+            <w:tcW w:w="1620" w:type="dxa"/>
             <w:tcBorders>
               <w:top w:val="single" w:sz="4" w:space="0" w:color="auto"/>
               <w:left w:val="single" w:sz="4" w:space="0" w:color="auto"/>
@@ -349,12 +419,14 @@
               <w:spacing w:line="240" w:lineRule="auto"/>
               <w:jc w:val="center"/>
               <w:rPr>
+                <w:rFonts w:ascii="Times New Roman" w:hAnsi="Times New Roman" w:cs="Times New Roman"/>
                 <w:b/>
                 <w:bCs/>
               </w:rPr>
             </w:pPr>
             <w:r>
               <w:rPr>
+                <w:rFonts w:ascii="Times New Roman" w:hAnsi="Times New Roman" w:cs="Times New Roman"/>
                 <w:b/>
                 <w:bCs/>
               </w:rPr>
@@ -365,14 +437,11 @@
       </w:tr>
       <w:tr>
         <w:trPr>
-          <w:gridAfter w:val="1"/>
-          <w:wAfter w:w="24" w:type="dxa"/>
           <w:trHeight w:val="322"/>
-          <w:jc w:val="center"/>
         </w:trPr>
         <w:tc>
           <w:tcPr>
-            <w:tcW w:w="789" w:type="dxa"/>
+            <w:tcW w:w="648" w:type="dxa"/>
             <w:tcBorders>
               <w:top w:val="single" w:sz="4" w:space="0" w:color="auto"/>
               <w:left w:val="single" w:sz="4" w:space="0" w:color="auto"/>
@@ -386,15 +455,21 @@
             <w:pPr>
               <w:spacing w:line="240" w:lineRule="auto"/>
               <w:jc w:val="center"/>
-            </w:pPr>
-            <w:r>
+              <w:rPr>
+                <w:rFonts w:ascii="Times New Roman" w:hAnsi="Times New Roman" w:cs="Times New Roman"/>
+              </w:rPr>
+            </w:pPr>
+            <w:r>
+              <w:rPr>
+                <w:rFonts w:ascii="Times New Roman" w:hAnsi="Times New Roman" w:cs="Times New Roman"/>
+              </w:rPr>
               <w:t>${n}</w:t>
             </w:r>
           </w:p>
         </w:tc>
         <w:tc>
           <w:tcPr>
-            <w:tcW w:w="5146" w:type="dxa"/>
+            <w:tcW w:w="5298" w:type="dxa"/>
             <w:gridSpan w:val="2"/>
             <w:tcBorders>
               <w:top w:val="single" w:sz="4" w:space="0" w:color="auto"/>
@@ -409,15 +484,21 @@
             <w:pPr>
               <w:spacing w:line="240" w:lineRule="auto"/>
               <w:jc w:val="center"/>
-            </w:pPr>
-            <w:r>
+              <w:rPr>
+                <w:rFonts w:ascii="Times New Roman" w:hAnsi="Times New Roman" w:cs="Times New Roman"/>
+              </w:rPr>
+            </w:pPr>
+            <w:r>
+              <w:rPr>
+                <w:rFonts w:ascii="Times New Roman" w:hAnsi="Times New Roman" w:cs="Times New Roman"/>
+              </w:rPr>
               <w:t>${name}</w:t>
             </w:r>
           </w:p>
         </w:tc>
         <w:tc>
           <w:tcPr>
-            <w:tcW w:w="1350" w:type="dxa"/>
+            <w:tcW w:w="1349" w:type="dxa"/>
             <w:tcBorders>
               <w:top w:val="single" w:sz="4" w:space="0" w:color="auto"/>
               <w:left w:val="single" w:sz="4" w:space="0" w:color="auto"/>
@@ -431,8 +512,14 @@
             <w:pPr>
               <w:spacing w:line="240" w:lineRule="auto"/>
               <w:jc w:val="center"/>
-            </w:pPr>
-            <w:r>
+              <w:rPr>
+                <w:rFonts w:ascii="Times New Roman" w:hAnsi="Times New Roman" w:cs="Times New Roman"/>
+              </w:rPr>
+            </w:pPr>
+            <w:r>
+              <w:rPr>
+                <w:rFonts w:ascii="Times New Roman" w:hAnsi="Times New Roman" w:cs="Times New Roman"/>
+              </w:rPr>
               <w:t>${gender}</w:t>
             </w:r>
           </w:p>
@@ -453,15 +540,21 @@
             <w:pPr>
               <w:spacing w:line="240" w:lineRule="auto"/>
               <w:jc w:val="center"/>
-            </w:pPr>
-            <w:r>
+              <w:rPr>
+                <w:rFonts w:ascii="Times New Roman" w:hAnsi="Times New Roman" w:cs="Times New Roman"/>
+              </w:rPr>
+            </w:pPr>
+            <w:r>
+              <w:rPr>
+                <w:rFonts w:ascii="Times New Roman" w:hAnsi="Times New Roman" w:cs="Times New Roman"/>
+              </w:rPr>
               <w:t>${age}</w:t>
             </w:r>
           </w:p>
         </w:tc>
         <w:tc>
           <w:tcPr>
-            <w:tcW w:w="4320" w:type="dxa"/>
+            <w:tcW w:w="4130" w:type="dxa"/>
             <w:tcBorders>
               <w:top w:val="single" w:sz="4" w:space="0" w:color="auto"/>
               <w:left w:val="single" w:sz="4" w:space="0" w:color="auto"/>
@@ -475,14 +568,62 @@
             <w:pPr>
               <w:spacing w:line="240" w:lineRule="auto"/>
               <w:jc w:val="center"/>
-            </w:pPr>
-            <w:r>
+              <w:rPr>
+                <w:rFonts w:ascii="Times New Roman" w:hAnsi="Times New Roman" w:cs="Times New Roman"/>
+              </w:rPr>
+            </w:pPr>
+            <w:r>
+              <w:rPr>
+                <w:rFonts w:ascii="Times New Roman" w:hAnsi="Times New Roman" w:cs="Times New Roman"/>
+              </w:rPr>
               <w:t>${address}</w:t>
             </w:r>
           </w:p>
         </w:tc>
         <w:tc>
           <w:tcPr>
+            <w:tcW w:w="1800" w:type="dxa"/>
+            <w:tcBorders>
+              <w:top w:val="single" w:sz="4" w:space="0" w:color="auto"/>
+              <w:left w:val="single" w:sz="4" w:space="0" w:color="auto"/>
+              <w:bottom w:val="single" w:sz="4" w:space="0" w:color="auto"/>
+              <w:right w:val="single" w:sz="4" w:space="0" w:color="auto"/>
+            </w:tcBorders>
+            <w:vAlign w:val="center"/>
+            <w:hideMark/>
+          </w:tcPr>
+          <w:p>
+            <w:pPr>
+              <w:spacing w:line="240" w:lineRule="auto"/>
+              <w:jc w:val="center"/>
+              <w:rPr>
+                <w:rFonts w:ascii="Times New Roman" w:hAnsi="Times New Roman" w:cs="Times New Roman"/>
+              </w:rPr>
+            </w:pPr>
+            <w:r>
+              <w:rPr>
+                <w:rFonts w:ascii="Times New Roman" w:hAnsi="Times New Roman" w:cs="Times New Roman"/>
+              </w:rPr>
+              <w:t>${</w:t>
+            </w:r>
+            <w:proofErr w:type="spellStart"/>
+            <w:r>
+              <w:rPr>
+                <w:rFonts w:ascii="Times New Roman" w:hAnsi="Times New Roman" w:cs="Times New Roman"/>
+              </w:rPr>
+              <w:t>cont_no</w:t>
+            </w:r>
+            <w:proofErr w:type="spellEnd"/>
+            <w:r>
+              <w:rPr>
+                <w:rFonts w:ascii="Times New Roman" w:hAnsi="Times New Roman" w:cs="Times New Roman"/>
+              </w:rPr>
+              <w:t>}</w:t>
+            </w:r>
+          </w:p>
+        </w:tc>
+        <w:tc>
+          <w:tcPr>
             <w:tcW w:w="1620" w:type="dxa"/>
             <w:tcBorders>
               <w:top w:val="single" w:sz="4" w:space="0" w:color="auto"/>
@@ -497,46 +638,28 @@
             <w:pPr>
               <w:spacing w:line="240" w:lineRule="auto"/>
               <w:jc w:val="center"/>
-            </w:pPr>
-            <w:r>
+              <w:rPr>
+                <w:rFonts w:ascii="Times New Roman" w:hAnsi="Times New Roman" w:cs="Times New Roman"/>
+              </w:rPr>
+            </w:pPr>
+            <w:r>
+              <w:rPr>
+                <w:rFonts w:ascii="Times New Roman" w:hAnsi="Times New Roman" w:cs="Times New Roman"/>
+              </w:rPr>
               <w:t>${</w:t>
             </w:r>
             <w:proofErr w:type="spellStart"/>
             <w:r>
-              <w:t>cont_no</w:t>
+              <w:rPr>
+                <w:rFonts w:ascii="Times New Roman" w:hAnsi="Times New Roman" w:cs="Times New Roman"/>
+              </w:rPr>
+              <w:t>blood_bag</w:t>
             </w:r>
             <w:proofErr w:type="spellEnd"/>
             <w:r>
-              <w:t>}</w:t>
-            </w:r>
-          </w:p>
-        </w:tc>
-        <w:tc>
-          <w:tcPr>
-            <w:tcW w:w="1800" w:type="dxa"/>
-            <w:tcBorders>
-              <w:top w:val="single" w:sz="4" w:space="0" w:color="auto"/>
-              <w:left w:val="single" w:sz="4" w:space="0" w:color="auto"/>
-              <w:bottom w:val="single" w:sz="4" w:space="0" w:color="auto"/>
-              <w:right w:val="single" w:sz="4" w:space="0" w:color="auto"/>
-            </w:tcBorders>
-            <w:vAlign w:val="center"/>
-            <w:hideMark/>
-          </w:tcPr>
-          <w:p>
-            <w:pPr>
-              <w:spacing w:line="240" w:lineRule="auto"/>
-              <w:jc w:val="center"/>
-            </w:pPr>
-            <w:r>
-              <w:t>${</w:t>
-            </w:r>
-            <w:proofErr w:type="spellStart"/>
-            <w:r>
-              <w:t>blood_bag</w:t>
-            </w:r>
-            <w:proofErr w:type="spellEnd"/>
-            <w:r>
+              <w:rPr>
+                <w:rFonts w:ascii="Times New Roman" w:hAnsi="Times New Roman" w:cs="Times New Roman"/>
+              </w:rPr>
               <w:t>}</w:t>
             </w:r>
           </w:p>
@@ -544,32 +667,32 @@
       </w:tr>
       <w:tr>
         <w:trPr>
-          <w:gridAfter w:val="1"/>
-          <w:wAfter w:w="24" w:type="dxa"/>
           <w:trHeight w:val="322"/>
-          <w:jc w:val="center"/>
         </w:trPr>
         <w:tc>
           <w:tcPr>
-            <w:tcW w:w="789" w:type="dxa"/>
-            <w:tcBorders>
-              <w:top w:val="single" w:sz="4" w:space="0" w:color="auto"/>
-              <w:left w:val="single" w:sz="4" w:space="0" w:color="auto"/>
-              <w:bottom w:val="single" w:sz="4" w:space="0" w:color="auto"/>
-              <w:right w:val="single" w:sz="4" w:space="0" w:color="auto"/>
-            </w:tcBorders>
-            <w:vAlign w:val="center"/>
-          </w:tcPr>
-          <w:p>
-            <w:pPr>
-              <w:spacing w:line="240" w:lineRule="auto"/>
-              <w:jc w:val="center"/>
-            </w:pPr>
-          </w:p>
-        </w:tc>
-        <w:tc>
-          <w:tcPr>
-            <w:tcW w:w="5146" w:type="dxa"/>
+            <w:tcW w:w="648" w:type="dxa"/>
+            <w:tcBorders>
+              <w:top w:val="single" w:sz="4" w:space="0" w:color="auto"/>
+              <w:left w:val="single" w:sz="4" w:space="0" w:color="auto"/>
+              <w:bottom w:val="single" w:sz="4" w:space="0" w:color="auto"/>
+              <w:right w:val="single" w:sz="4" w:space="0" w:color="auto"/>
+            </w:tcBorders>
+            <w:vAlign w:val="center"/>
+          </w:tcPr>
+          <w:p>
+            <w:pPr>
+              <w:spacing w:line="240" w:lineRule="auto"/>
+              <w:jc w:val="center"/>
+              <w:rPr>
+                <w:rFonts w:ascii="Times New Roman" w:hAnsi="Times New Roman" w:cs="Times New Roman"/>
+              </w:rPr>
+            </w:pPr>
+          </w:p>
+        </w:tc>
+        <w:tc>
+          <w:tcPr>
+            <w:tcW w:w="5298" w:type="dxa"/>
             <w:gridSpan w:val="2"/>
             <w:tcBorders>
               <w:top w:val="single" w:sz="4" w:space="0" w:color="auto"/>
@@ -583,24 +706,30 @@
             <w:pPr>
               <w:spacing w:line="240" w:lineRule="auto"/>
               <w:jc w:val="center"/>
-            </w:pPr>
-          </w:p>
-        </w:tc>
-        <w:tc>
-          <w:tcPr>
-            <w:tcW w:w="1350" w:type="dxa"/>
-            <w:tcBorders>
-              <w:top w:val="single" w:sz="4" w:space="0" w:color="auto"/>
-              <w:left w:val="single" w:sz="4" w:space="0" w:color="auto"/>
-              <w:bottom w:val="single" w:sz="4" w:space="0" w:color="auto"/>
-              <w:right w:val="single" w:sz="4" w:space="0" w:color="auto"/>
-            </w:tcBorders>
-            <w:vAlign w:val="center"/>
-          </w:tcPr>
-          <w:p>
-            <w:pPr>
-              <w:spacing w:line="240" w:lineRule="auto"/>
-              <w:jc w:val="center"/>
+              <w:rPr>
+                <w:rFonts w:ascii="Times New Roman" w:hAnsi="Times New Roman" w:cs="Times New Roman"/>
+              </w:rPr>
+            </w:pPr>
+          </w:p>
+        </w:tc>
+        <w:tc>
+          <w:tcPr>
+            <w:tcW w:w="1349" w:type="dxa"/>
+            <w:tcBorders>
+              <w:top w:val="single" w:sz="4" w:space="0" w:color="auto"/>
+              <w:left w:val="single" w:sz="4" w:space="0" w:color="auto"/>
+              <w:bottom w:val="single" w:sz="4" w:space="0" w:color="auto"/>
+              <w:right w:val="single" w:sz="4" w:space="0" w:color="auto"/>
+            </w:tcBorders>
+            <w:vAlign w:val="center"/>
+          </w:tcPr>
+          <w:p>
+            <w:pPr>
+              <w:spacing w:line="240" w:lineRule="auto"/>
+              <w:jc w:val="center"/>
+              <w:rPr>
+                <w:rFonts w:ascii="Times New Roman" w:hAnsi="Times New Roman" w:cs="Times New Roman"/>
+              </w:rPr>
             </w:pPr>
           </w:p>
         </w:tc>
@@ -619,24 +748,51 @@
             <w:pPr>
               <w:spacing w:line="240" w:lineRule="auto"/>
               <w:jc w:val="center"/>
-            </w:pPr>
-          </w:p>
-        </w:tc>
-        <w:tc>
-          <w:tcPr>
-            <w:tcW w:w="4320" w:type="dxa"/>
-            <w:tcBorders>
-              <w:top w:val="single" w:sz="4" w:space="0" w:color="auto"/>
-              <w:left w:val="single" w:sz="4" w:space="0" w:color="auto"/>
-              <w:bottom w:val="single" w:sz="4" w:space="0" w:color="auto"/>
-              <w:right w:val="single" w:sz="4" w:space="0" w:color="auto"/>
-            </w:tcBorders>
-            <w:vAlign w:val="center"/>
-          </w:tcPr>
-          <w:p>
-            <w:pPr>
-              <w:spacing w:line="240" w:lineRule="auto"/>
-              <w:jc w:val="center"/>
+              <w:rPr>
+                <w:rFonts w:ascii="Times New Roman" w:hAnsi="Times New Roman" w:cs="Times New Roman"/>
+              </w:rPr>
+            </w:pPr>
+          </w:p>
+        </w:tc>
+        <w:tc>
+          <w:tcPr>
+            <w:tcW w:w="4130" w:type="dxa"/>
+            <w:tcBorders>
+              <w:top w:val="single" w:sz="4" w:space="0" w:color="auto"/>
+              <w:left w:val="single" w:sz="4" w:space="0" w:color="auto"/>
+              <w:bottom w:val="single" w:sz="4" w:space="0" w:color="auto"/>
+              <w:right w:val="single" w:sz="4" w:space="0" w:color="auto"/>
+            </w:tcBorders>
+            <w:vAlign w:val="center"/>
+          </w:tcPr>
+          <w:p>
+            <w:pPr>
+              <w:spacing w:line="240" w:lineRule="auto"/>
+              <w:jc w:val="center"/>
+              <w:rPr>
+                <w:rFonts w:ascii="Times New Roman" w:hAnsi="Times New Roman" w:cs="Times New Roman"/>
+              </w:rPr>
+            </w:pPr>
+          </w:p>
+        </w:tc>
+        <w:tc>
+          <w:tcPr>
+            <w:tcW w:w="1800" w:type="dxa"/>
+            <w:tcBorders>
+              <w:top w:val="single" w:sz="4" w:space="0" w:color="auto"/>
+              <w:left w:val="single" w:sz="4" w:space="0" w:color="auto"/>
+              <w:bottom w:val="single" w:sz="4" w:space="0" w:color="auto"/>
+              <w:right w:val="single" w:sz="4" w:space="0" w:color="auto"/>
+            </w:tcBorders>
+            <w:vAlign w:val="center"/>
+          </w:tcPr>
+          <w:p>
+            <w:pPr>
+              <w:spacing w:line="240" w:lineRule="auto"/>
+              <w:jc w:val="center"/>
+              <w:rPr>
+                <w:rFonts w:ascii="Times New Roman" w:hAnsi="Times New Roman" w:cs="Times New Roman"/>
+              </w:rPr>
             </w:pPr>
           </w:p>
         </w:tc>
@@ -655,39 +811,69 @@
             <w:pPr>
               <w:spacing w:line="240" w:lineRule="auto"/>
               <w:jc w:val="center"/>
-            </w:pPr>
-          </w:p>
-        </w:tc>
-        <w:tc>
-          <w:tcPr>
-            <w:tcW w:w="1800" w:type="dxa"/>
-            <w:tcBorders>
-              <w:top w:val="single" w:sz="4" w:space="0" w:color="auto"/>
-              <w:left w:val="single" w:sz="4" w:space="0" w:color="auto"/>
-              <w:bottom w:val="single" w:sz="4" w:space="0" w:color="auto"/>
-              <w:right w:val="single" w:sz="4" w:space="0" w:color="auto"/>
-            </w:tcBorders>
-            <w:vAlign w:val="center"/>
-          </w:tcPr>
-          <w:p>
-            <w:pPr>
-              <w:spacing w:line="240" w:lineRule="auto"/>
-              <w:jc w:val="center"/>
+              <w:rPr>
+                <w:rFonts w:ascii="Times New Roman" w:hAnsi="Times New Roman" w:cs="Times New Roman"/>
+              </w:rPr>
             </w:pPr>
           </w:p>
         </w:tc>
       </w:tr>
     </w:tbl>
-    <w:p/>
     <w:p>
       <w:pPr>
+        <w:spacing w:after="0"/>
+        <w:jc w:val="center"/>
         <w:rPr>
+          <w:rFonts w:ascii="Times New Roman" w:hAnsi="Times New Roman" w:cs="Times New Roman"/>
           <w:b/>
           <w:bCs/>
+          <w:sz w:val="28"/>
+          <w:szCs w:val="28"/>
         </w:rPr>
       </w:pPr>
+      <w:proofErr w:type="spellStart"/>
+      <w:r>
+        <w:rPr>
+          <w:rFonts w:ascii="Times New Roman" w:hAnsi="Times New Roman" w:cs="Times New Roman"/>
+          <w:b/>
+          <w:bCs/>
+          <w:sz w:val="28"/>
+          <w:szCs w:val="28"/>
+        </w:rPr>
+        <w:t>RHU</w:t>
+      </w:r>
+      <w:proofErr w:type="spellEnd"/>
+      <w:r>
+        <w:rPr>
+          <w:rFonts w:ascii="Times New Roman" w:hAnsi="Times New Roman" w:cs="Times New Roman"/>
+          <w:b/>
+          <w:bCs/>
+          <w:sz w:val="28"/>
+          <w:szCs w:val="28"/>
+        </w:rPr>
+        <w:t xml:space="preserve"> </w:t>
+      </w:r>
+      <w:proofErr w:type="spellStart"/>
+      <w:r>
+        <w:rPr>
+          <w:rFonts w:ascii="Times New Roman" w:hAnsi="Times New Roman" w:cs="Times New Roman"/>
+          <w:b/>
+          <w:bCs/>
+          <w:sz w:val="28"/>
+          <w:szCs w:val="28"/>
+        </w:rPr>
+        <w:t>IROSIN</w:t>
+      </w:r>
+      <w:bookmarkEnd w:id="0"/>
+      <w:proofErr w:type="spellEnd"/>
     </w:p>
     <w:sectPr>
+      <w:headerReference w:type="even" r:id="rId6"/>
+      <w:headerReference w:type="default" r:id="rId7"/>
+      <w:footerReference w:type="even" r:id="rId8"/>
+      <w:footerReference w:type="default" r:id="rId9"/>
+      <w:headerReference w:type="first" r:id="rId10"/>
+      <w:footerReference w:type="first" r:id="rId11"/>
       <w:pgSz w:w="18720" w:h="12240" w:orient="landscape" w:code="132"/>
       <w:pgMar w:top="1440" w:right="1440" w:bottom="1440" w:left="1440" w:header="720" w:footer="720" w:gutter="0"/>
       <w:cols w:space="720"/>
@@ -695,6 +881,203 @@
     </w:sectPr>
   </w:body>
 </w:document>
+</file>
+
+<file path=word/endnotes.xml><?xml version="1.0" encoding="utf-8"?>
+<w:endnotes xmlns:wpc="http://schemas.microsoft.com/office/word/2010/wordprocessingCanvas" xmlns:cx="http://schemas.microsoft.com/office/drawing/2014/chartex" xmlns:cx1="http://schemas.microsoft.com/office/drawing/2015/9/8/chartex" xmlns:cx2="http://schemas.microsoft.com/office/drawing/2015/10/21/chartex" xmlns:cx3="http://schemas.microsoft.com/office/drawing/2016/5/9/chartex" xmlns:cx4="http://schemas.microsoft.com/office/drawing/2016/5/10/chartex" xmlns:cx5="http://schemas.microsoft.com/office/drawing/2016/5/11/chartex" xmlns:cx6="http://schemas.microsoft.com/office/drawing/2016/5/12/chartex" xmlns:cx7="http://schemas.microsoft.com/office/drawing/2016/5/13/chartex" xmlns:cx8="http://schemas.microsoft.com/office/drawing/2016/5/14/chartex" xmlns:mc="http://schemas.openxmlformats.org/markup-compatibility/2006" xmlns:aink="http://schemas.microsoft.com/office/drawing/2016/ink" xmlns:am3d="http://schemas.microsoft.com/office/drawing/2017/model3d" xmlns:o="urn:schemas-microsoft-com:office:office" xmlns:oel="http://schemas.microsoft.com/office/2019/extlst" xmlns:r="http://schemas.openxmlformats.org/officeDocument/2006/relationships" xmlns:m="http://schemas.openxmlformats.org/officeDocument/2006/math" xmlns:v="urn:schemas-microsoft-com:vml" xmlns:wp14="http://schemas.microsoft.com/office/word/2010/wordprocessingDrawing" xmlns:wp="http://schemas.openxmlformats.org/drawingml/2006/wordprocessingDrawing" xmlns:w10="urn:schemas-microsoft-com:office:word" xmlns:w="http://schemas.openxmlformats.org/wordprocessingml/2006/main" xmlns:w14="http://schemas.microsoft.com/office/word/2010/wordml" xmlns:w15="http://schemas.microsoft.com/office/word/2012/wordml" xmlns:w16cex="http://schemas.microsoft.com/office/word/2018/wordml/cex" xmlns:w16cid="http://schemas.microsoft.com/office/word/2016/wordml/cid" xmlns:w16="http://schemas.microsoft.com/office/word/2018/wordml" xmlns:w16sdtdh="http://schemas.microsoft.com/office/word/2020/wordml/sdtdatahash" xmlns:w16se="http://schemas.microsoft.com/office/word/2015/wordml/symex" xmlns:wpg="http://schemas.microsoft.com/office/word/2010/wordprocessingGroup" xmlns:wpi="http://schemas.microsoft.com/office/word/2010/wordprocessingInk" xmlns:wne="http://schemas.microsoft.com/office/word/2006/wordml" xmlns:wps="http://schemas.microsoft.com/office/word/2010/wordprocessingShape" mc:Ignorable="w14 w15 w16se w16cid w16 w16cex w16sdtdh wp14">
+  <w:endnote w:type="separator" w:id="-1">
+    <w:p>
+      <w:pPr>
+        <w:spacing w:after="0" w:line="240" w:lineRule="auto"/>
+      </w:pPr>
+      <w:r>
+        <w:separator/>
+      </w:r>
+    </w:p>
+  </w:endnote>
+  <w:endnote w:type="continuationSeparator" w:id="0">
+    <w:p>
+      <w:pPr>
+        <w:spacing w:after="0" w:line="240" w:lineRule="auto"/>
+      </w:pPr>
+      <w:r>
+        <w:continuationSeparator/>
+      </w:r>
+    </w:p>
+  </w:endnote>
+</w:endnotes>
+</file>
+
+<file path=word/footer1.xml><?xml version="1.0" encoding="utf-8"?>
+<w:ftr xmlns:wpc="http://schemas.microsoft.com/office/word/2010/wordprocessingCanvas" xmlns:cx="http://schemas.microsoft.com/office/drawing/2014/chartex" xmlns:cx1="http://schemas.microsoft.com/office/drawing/2015/9/8/chartex" xmlns:cx2="http://schemas.microsoft.com/office/drawing/2015/10/21/chartex" xmlns:cx3="http://schemas.microsoft.com/office/drawing/2016/5/9/chartex" xmlns:cx4="http://schemas.microsoft.com/office/drawing/2016/5/10/chartex" xmlns:cx5="http://schemas.microsoft.com/office/drawing/2016/5/11/chartex" xmlns:cx6="http://schemas.microsoft.com/office/drawing/2016/5/12/chartex" xmlns:cx7="http://schemas.microsoft.com/office/drawing/2016/5/13/chartex" xmlns:cx8="http://schemas.microsoft.com/office/drawing/2016/5/14/chartex" xmlns:mc="http://schemas.openxmlformats.org/markup-compatibility/2006" xmlns:aink="http://schemas.microsoft.com/office/drawing/2016/ink" xmlns:am3d="http://schemas.microsoft.com/office/drawing/2017/model3d" xmlns:o="urn:schemas-microsoft-com:office:office" xmlns:oel="http://schemas.microsoft.com/office/2019/extlst" xmlns:r="http://schemas.openxmlformats.org/officeDocument/2006/relationships" xmlns:m="http://schemas.openxmlformats.org/officeDocument/2006/math" xmlns:v="urn:schemas-microsoft-com:vml" xmlns:wp14="http://schemas.microsoft.com/office/word/2010/wordprocessingDrawing" xmlns:wp="http://schemas.openxmlformats.org/drawingml/2006/wordprocessingDrawing" xmlns:w10="urn:schemas-microsoft-com:office:word" xmlns:w="http://schemas.openxmlformats.org/wordprocessingml/2006/main" xmlns:w14="http://schemas.microsoft.com/office/word/2010/wordml" xmlns:w15="http://schemas.microsoft.com/office/word/2012/wordml" xmlns:w16cex="http://schemas.microsoft.com/office/word/2018/wordml/cex" xmlns:w16cid="http://schemas.microsoft.com/office/word/2016/wordml/cid" xmlns:w16="http://schemas.microsoft.com/office/word/2018/wordml" xmlns:w16sdtdh="http://schemas.microsoft.com/office/word/2020/wordml/sdtdatahash" xmlns:w16se="http://schemas.microsoft.com/office/word/2015/wordml/symex" xmlns:wpg="http://schemas.microsoft.com/office/word/2010/wordprocessingGroup" xmlns:wpi="http://schemas.microsoft.com/office/word/2010/wordprocessingInk" xmlns:wne="http://schemas.microsoft.com/office/word/2006/wordml" xmlns:wps="http://schemas.microsoft.com/office/word/2010/wordprocessingShape" mc:Ignorable="w14 w15 w16se w16cid w16 w16cex w16sdtdh wp14">
+  <w:p>
+    <w:pPr>
+      <w:pStyle w:val="Footer"/>
+    </w:pPr>
+  </w:p>
+</w:ftr>
+</file>
+
+<file path=word/footer2.xml><?xml version="1.0" encoding="utf-8"?>
+<w:ftr xmlns:wpc="http://schemas.microsoft.com/office/word/2010/wordprocessingCanvas" xmlns:cx="http://schemas.microsoft.com/office/drawing/2014/chartex" xmlns:cx1="http://schemas.microsoft.com/office/drawing/2015/9/8/chartex" xmlns:cx2="http://schemas.microsoft.com/office/drawing/2015/10/21/chartex" xmlns:cx3="http://schemas.microsoft.com/office/drawing/2016/5/9/chartex" xmlns:cx4="http://schemas.microsoft.com/office/drawing/2016/5/10/chartex" xmlns:cx5="http://schemas.microsoft.com/office/drawing/2016/5/11/chartex" xmlns:cx6="http://schemas.microsoft.com/office/drawing/2016/5/12/chartex" xmlns:cx7="http://schemas.microsoft.com/office/drawing/2016/5/13/chartex" xmlns:cx8="http://schemas.microsoft.com/office/drawing/2016/5/14/chartex" xmlns:mc="http://schemas.openxmlformats.org/markup-compatibility/2006" xmlns:aink="http://schemas.microsoft.com/office/drawing/2016/ink" xmlns:am3d="http://schemas.microsoft.com/office/drawing/2017/model3d" xmlns:o="urn:schemas-microsoft-com:office:office" xmlns:oel="http://schemas.microsoft.com/office/2019/extlst" xmlns:r="http://schemas.openxmlformats.org/officeDocument/2006/relationships" xmlns:m="http://schemas.openxmlformats.org/officeDocument/2006/math" xmlns:v="urn:schemas-microsoft-com:vml" xmlns:wp14="http://schemas.microsoft.com/office/word/2010/wordprocessingDrawing" xmlns:wp="http://schemas.openxmlformats.org/drawingml/2006/wordprocessingDrawing" xmlns:w10="urn:schemas-microsoft-com:office:word" xmlns:w="http://schemas.openxmlformats.org/wordprocessingml/2006/main" xmlns:w14="http://schemas.microsoft.com/office/word/2010/wordml" xmlns:w15="http://schemas.microsoft.com/office/word/2012/wordml" xmlns:w16cex="http://schemas.microsoft.com/office/word/2018/wordml/cex" xmlns:w16cid="http://schemas.microsoft.com/office/word/2016/wordml/cid" xmlns:w16="http://schemas.microsoft.com/office/word/2018/wordml" xmlns:w16sdtdh="http://schemas.microsoft.com/office/word/2020/wordml/sdtdatahash" xmlns:w16se="http://schemas.microsoft.com/office/word/2015/wordml/symex" xmlns:wpg="http://schemas.microsoft.com/office/word/2010/wordprocessingGroup" xmlns:wpi="http://schemas.microsoft.com/office/word/2010/wordprocessingInk" xmlns:wne="http://schemas.microsoft.com/office/word/2006/wordml" xmlns:wps="http://schemas.microsoft.com/office/word/2010/wordprocessingShape" mc:Ignorable="w14 w15 w16se w16cid w16 w16cex w16sdtdh wp14">
+  <w:p>
+    <w:pPr>
+      <w:pStyle w:val="Footer"/>
+    </w:pPr>
+  </w:p>
+</w:ftr>
+</file>
+
+<file path=word/footer3.xml><?xml version="1.0" encoding="utf-8"?>
+<w:ftr xmlns:wpc="http://schemas.microsoft.com/office/word/2010/wordprocessingCanvas" xmlns:cx="http://schemas.microsoft.com/office/drawing/2014/chartex" xmlns:cx1="http://schemas.microsoft.com/office/drawing/2015/9/8/chartex" xmlns:cx2="http://schemas.microsoft.com/office/drawing/2015/10/21/chartex" xmlns:cx3="http://schemas.microsoft.com/office/drawing/2016/5/9/chartex" xmlns:cx4="http://schemas.microsoft.com/office/drawing/2016/5/10/chartex" xmlns:cx5="http://schemas.microsoft.com/office/drawing/2016/5/11/chartex" xmlns:cx6="http://schemas.microsoft.com/office/drawing/2016/5/12/chartex" xmlns:cx7="http://schemas.microsoft.com/office/drawing/2016/5/13/chartex" xmlns:cx8="http://schemas.microsoft.com/office/drawing/2016/5/14/chartex" xmlns:mc="http://schemas.openxmlformats.org/markup-compatibility/2006" xmlns:aink="http://schemas.microsoft.com/office/drawing/2016/ink" xmlns:am3d="http://schemas.microsoft.com/office/drawing/2017/model3d" xmlns:o="urn:schemas-microsoft-com:office:office" xmlns:oel="http://schemas.microsoft.com/office/2019/extlst" xmlns:r="http://schemas.openxmlformats.org/officeDocument/2006/relationships" xmlns:m="http://schemas.openxmlformats.org/officeDocument/2006/math" xmlns:v="urn:schemas-microsoft-com:vml" xmlns:wp14="http://schemas.microsoft.com/office/word/2010/wordprocessingDrawing" xmlns:wp="http://schemas.openxmlformats.org/drawingml/2006/wordprocessingDrawing" xmlns:w10="urn:schemas-microsoft-com:office:word" xmlns:w="http://schemas.openxmlformats.org/wordprocessingml/2006/main" xmlns:w14="http://schemas.microsoft.com/office/word/2010/wordml" xmlns:w15="http://schemas.microsoft.com/office/word/2012/wordml" xmlns:w16cex="http://schemas.microsoft.com/office/word/2018/wordml/cex" xmlns:w16cid="http://schemas.microsoft.com/office/word/2016/wordml/cid" xmlns:w16="http://schemas.microsoft.com/office/word/2018/wordml" xmlns:w16sdtdh="http://schemas.microsoft.com/office/word/2020/wordml/sdtdatahash" xmlns:w16se="http://schemas.microsoft.com/office/word/2015/wordml/symex" xmlns:wpg="http://schemas.microsoft.com/office/word/2010/wordprocessingGroup" xmlns:wpi="http://schemas.microsoft.com/office/word/2010/wordprocessingInk" xmlns:wne="http://schemas.microsoft.com/office/word/2006/wordml" xmlns:wps="http://schemas.microsoft.com/office/word/2010/wordprocessingShape" mc:Ignorable="w14 w15 w16se w16cid w16 w16cex w16sdtdh wp14">
+  <w:p>
+    <w:pPr>
+      <w:pStyle w:val="Footer"/>
+    </w:pPr>
+  </w:p>
+</w:ftr>
+</file>
+
+<file path=word/footnotes.xml><?xml version="1.0" encoding="utf-8"?>
+<w:footnotes xmlns:wpc="http://schemas.microsoft.com/office/word/2010/wordprocessingCanvas" xmlns:cx="http://schemas.microsoft.com/office/drawing/2014/chartex" xmlns:cx1="http://schemas.microsoft.com/office/drawing/2015/9/8/chartex" xmlns:cx2="http://schemas.microsoft.com/office/drawing/2015/10/21/chartex" xmlns:cx3="http://schemas.microsoft.com/office/drawing/2016/5/9/chartex" xmlns:cx4="http://schemas.microsoft.com/office/drawing/2016/5/10/chartex" xmlns:cx5="http://schemas.microsoft.com/office/drawing/2016/5/11/chartex" xmlns:cx6="http://schemas.microsoft.com/office/drawing/2016/5/12/chartex" xmlns:cx7="http://schemas.microsoft.com/office/drawing/2016/5/13/chartex" xmlns:cx8="http://schemas.microsoft.com/office/drawing/2016/5/14/chartex" xmlns:mc="http://schemas.openxmlformats.org/markup-compatibility/2006" xmlns:aink="http://schemas.microsoft.com/office/drawing/2016/ink" xmlns:am3d="http://schemas.microsoft.com/office/drawing/2017/model3d" xmlns:o="urn:schemas-microsoft-com:office:office" xmlns:oel="http://schemas.microsoft.com/office/2019/extlst" xmlns:r="http://schemas.openxmlformats.org/officeDocument/2006/relationships" xmlns:m="http://schemas.openxmlformats.org/officeDocument/2006/math" xmlns:v="urn:schemas-microsoft-com:vml" xmlns:wp14="http://schemas.microsoft.com/office/word/2010/wordprocessingDrawing" xmlns:wp="http://schemas.openxmlformats.org/drawingml/2006/wordprocessingDrawing" xmlns:w10="urn:schemas-microsoft-com:office:word" xmlns:w="http://schemas.openxmlformats.org/wordprocessingml/2006/main" xmlns:w14="http://schemas.microsoft.com/office/word/2010/wordml" xmlns:w15="http://schemas.microsoft.com/office/word/2012/wordml" xmlns:w16cex="http://schemas.microsoft.com/office/word/2018/wordml/cex" xmlns:w16cid="http://schemas.microsoft.com/office/word/2016/wordml/cid" xmlns:w16="http://schemas.microsoft.com/office/word/2018/wordml" xmlns:w16sdtdh="http://schemas.microsoft.com/office/word/2020/wordml/sdtdatahash" xmlns:w16se="http://schemas.microsoft.com/office/word/2015/wordml/symex" xmlns:wpg="http://schemas.microsoft.com/office/word/2010/wordprocessingGroup" xmlns:wpi="http://schemas.microsoft.com/office/word/2010/wordprocessingInk" xmlns:wne="http://schemas.microsoft.com/office/word/2006/wordml" xmlns:wps="http://schemas.microsoft.com/office/word/2010/wordprocessingShape" mc:Ignorable="w14 w15 w16se w16cid w16 w16cex w16sdtdh wp14">
+  <w:footnote w:type="separator" w:id="-1">
+    <w:p>
+      <w:pPr>
+        <w:spacing w:after="0" w:line="240" w:lineRule="auto"/>
+      </w:pPr>
+      <w:r>
+        <w:separator/>
+      </w:r>
+    </w:p>
+  </w:footnote>
+  <w:footnote w:type="continuationSeparator" w:id="0">
+    <w:p>
+      <w:pPr>
+        <w:spacing w:after="0" w:line="240" w:lineRule="auto"/>
+      </w:pPr>
+      <w:r>
+        <w:continuationSeparator/>
+      </w:r>
+    </w:p>
+  </w:footnote>
+</w:footnotes>
+</file>
+
+<file path=word/header1.xml><?xml version="1.0" encoding="utf-8"?>
+<w:hdr xmlns:wpc="http://schemas.microsoft.com/office/word/2010/wordprocessingCanvas" xmlns:cx="http://schemas.microsoft.com/office/drawing/2014/chartex" xmlns:cx1="http://schemas.microsoft.com/office/drawing/2015/9/8/chartex" xmlns:cx2="http://schemas.microsoft.com/office/drawing/2015/10/21/chartex" xmlns:cx3="http://schemas.microsoft.com/office/drawing/2016/5/9/chartex" xmlns:cx4="http://schemas.microsoft.com/office/drawing/2016/5/10/chartex" xmlns:cx5="http://schemas.microsoft.com/office/drawing/2016/5/11/chartex" xmlns:cx6="http://schemas.microsoft.com/office/drawing/2016/5/12/chartex" xmlns:cx7="http://schemas.microsoft.com/office/drawing/2016/5/13/chartex" xmlns:cx8="http://schemas.microsoft.com/office/drawing/2016/5/14/chartex" xmlns:mc="http://schemas.openxmlformats.org/markup-compatibility/2006" xmlns:aink="http://schemas.microsoft.com/office/drawing/2016/ink" xmlns:am3d="http://schemas.microsoft.com/office/drawing/2017/model3d" xmlns:o="urn:schemas-microsoft-com:office:office" xmlns:oel="http://schemas.microsoft.com/office/2019/extlst" xmlns:r="http://schemas.openxmlformats.org/officeDocument/2006/relationships" xmlns:m="http://schemas.openxmlformats.org/officeDocument/2006/math" xmlns:v="urn:schemas-microsoft-com:vml" xmlns:wp14="http://schemas.microsoft.com/office/word/2010/wordprocessingDrawing" xmlns:wp="http://schemas.openxmlformats.org/drawingml/2006/wordprocessingDrawing" xmlns:w10="urn:schemas-microsoft-com:office:word" xmlns:w="http://schemas.openxmlformats.org/wordprocessingml/2006/main" xmlns:w14="http://schemas.microsoft.com/office/word/2010/wordml" xmlns:w15="http://schemas.microsoft.com/office/word/2012/wordml" xmlns:w16cex="http://schemas.microsoft.com/office/word/2018/wordml/cex" xmlns:w16cid="http://schemas.microsoft.com/office/word/2016/wordml/cid" xmlns:w16="http://schemas.microsoft.com/office/word/2018/wordml" xmlns:w16sdtdh="http://schemas.microsoft.com/office/word/2020/wordml/sdtdatahash" xmlns:w16se="http://schemas.microsoft.com/office/word/2015/wordml/symex" xmlns:wpg="http://schemas.microsoft.com/office/word/2010/wordprocessingGroup" xmlns:wpi="http://schemas.microsoft.com/office/word/2010/wordprocessingInk" xmlns:wne="http://schemas.microsoft.com/office/word/2006/wordml" xmlns:wps="http://schemas.microsoft.com/office/word/2010/wordprocessingShape" mc:Ignorable="w14 w15 w16se w16cid w16 w16cex w16sdtdh wp14">
+  <w:p>
+    <w:pPr>
+      <w:pStyle w:val="Header"/>
+    </w:pPr>
+    <w:r>
+      <w:rPr>
+        <w:noProof/>
+      </w:rPr>
+      <w:pict w14:anchorId="77670856">
+        <v:shapetype id="_x0000_t75" coordsize="21600,21600" o:spt="75" o:preferrelative="t" path="m@4@5l@4@11@9@11@9@5xe" filled="f" stroked="f">
+          <v:stroke joinstyle="miter"/>
+          <v:formulas>
+            <v:f eqn="if lineDrawn pixelLineWidth 0"/>
+            <v:f eqn="sum @0 1 0"/>
+            <v:f eqn="sum 0 0 @1"/>
+            <v:f eqn="prod @2 1 2"/>
+            <v:f eqn="prod @3 21600 pixelWidth"/>
+            <v:f eqn="prod @3 21600 pixelHeight"/>
+            <v:f eqn="sum @0 0 1"/>
+            <v:f eqn="prod @6 1 2"/>
+            <v:f eqn="prod @7 21600 pixelWidth"/>
+            <v:f eqn="sum @8 21600 0"/>
+            <v:f eqn="prod @7 21600 pixelHeight"/>
+            <v:f eqn="sum @10 21600 0"/>
+          </v:formulas>
+          <v:path o:extrusionok="f" gradientshapeok="t" o:connecttype="rect"/>
+          <o:lock v:ext="edit" aspectratio="t"/>
+        </v:shapetype>
+        <v:shape id="WordPictureWatermark141226860" o:spid="_x0000_s1029" type="#_x0000_t75" style="position:absolute;margin-left:0;margin-top:0;width:1200pt;height:675pt;z-index:-251657216;mso-position-horizontal:center;mso-position-horizontal-relative:margin;mso-position-vertical:center;mso-position-vertical-relative:margin" o:allowincell="f">
+          <v:imagedata r:id="rId1" o:title="blood_line" gain="19661f" blacklevel="22938f"/>
+        </v:shape>
+      </w:pict>
+    </w:r>
+  </w:p>
+</w:hdr>
+</file>
+
+<file path=word/header2.xml><?xml version="1.0" encoding="utf-8"?>
+<w:hdr xmlns:wpc="http://schemas.microsoft.com/office/word/2010/wordprocessingCanvas" xmlns:cx="http://schemas.microsoft.com/office/drawing/2014/chartex" xmlns:cx1="http://schemas.microsoft.com/office/drawing/2015/9/8/chartex" xmlns:cx2="http://schemas.microsoft.com/office/drawing/2015/10/21/chartex" xmlns:cx3="http://schemas.microsoft.com/office/drawing/2016/5/9/chartex" xmlns:cx4="http://schemas.microsoft.com/office/drawing/2016/5/10/chartex" xmlns:cx5="http://schemas.microsoft.com/office/drawing/2016/5/11/chartex" xmlns:cx6="http://schemas.microsoft.com/office/drawing/2016/5/12/chartex" xmlns:cx7="http://schemas.microsoft.com/office/drawing/2016/5/13/chartex" xmlns:cx8="http://schemas.microsoft.com/office/drawing/2016/5/14/chartex" xmlns:mc="http://schemas.openxmlformats.org/markup-compatibility/2006" xmlns:aink="http://schemas.microsoft.com/office/drawing/2016/ink" xmlns:am3d="http://schemas.microsoft.com/office/drawing/2017/model3d" xmlns:o="urn:schemas-microsoft-com:office:office" xmlns:oel="http://schemas.microsoft.com/office/2019/extlst" xmlns:r="http://schemas.openxmlformats.org/officeDocument/2006/relationships" xmlns:m="http://schemas.openxmlformats.org/officeDocument/2006/math" xmlns:v="urn:schemas-microsoft-com:vml" xmlns:wp14="http://schemas.microsoft.com/office/word/2010/wordprocessingDrawing" xmlns:wp="http://schemas.openxmlformats.org/drawingml/2006/wordprocessingDrawing" xmlns:w10="urn:schemas-microsoft-com:office:word" xmlns:w="http://schemas.openxmlformats.org/wordprocessingml/2006/main" xmlns:w14="http://schemas.microsoft.com/office/word/2010/wordml" xmlns:w15="http://schemas.microsoft.com/office/word/2012/wordml" xmlns:w16cex="http://schemas.microsoft.com/office/word/2018/wordml/cex" xmlns:w16cid="http://schemas.microsoft.com/office/word/2016/wordml/cid" xmlns:w16="http://schemas.microsoft.com/office/word/2018/wordml" xmlns:w16sdtdh="http://schemas.microsoft.com/office/word/2020/wordml/sdtdatahash" xmlns:w16se="http://schemas.microsoft.com/office/word/2015/wordml/symex" xmlns:wpg="http://schemas.microsoft.com/office/word/2010/wordprocessingGroup" xmlns:wpi="http://schemas.microsoft.com/office/word/2010/wordprocessingInk" xmlns:wne="http://schemas.microsoft.com/office/word/2006/wordml" xmlns:wps="http://schemas.microsoft.com/office/word/2010/wordprocessingShape" mc:Ignorable="w14 w15 w16se w16cid w16 w16cex w16sdtdh wp14">
+  <w:p>
+    <w:pPr>
+      <w:pStyle w:val="Header"/>
+    </w:pPr>
+    <w:r>
+      <w:rPr>
+        <w:noProof/>
+      </w:rPr>
+      <w:pict w14:anchorId="1391AB56">
+        <v:shapetype id="_x0000_t75" coordsize="21600,21600" o:spt="75" o:preferrelative="t" path="m@4@5l@4@11@9@11@9@5xe" filled="f" stroked="f">
+          <v:stroke joinstyle="miter"/>
+          <v:formulas>
+            <v:f eqn="if lineDrawn pixelLineWidth 0"/>
+            <v:f eqn="sum @0 1 0"/>
+            <v:f eqn="sum 0 0 @1"/>
+            <v:f eqn="prod @2 1 2"/>
+            <v:f eqn="prod @3 21600 pixelWidth"/>
+            <v:f eqn="prod @3 21600 pixelHeight"/>
+            <v:f eqn="sum @0 0 1"/>
+            <v:f eqn="prod @6 1 2"/>
+            <v:f eqn="prod @7 21600 pixelWidth"/>
+            <v:f eqn="sum @8 21600 0"/>
+            <v:f eqn="prod @7 21600 pixelHeight"/>
+            <v:f eqn="sum @10 21600 0"/>
+          </v:formulas>
+          <v:path o:extrusionok="f" gradientshapeok="t" o:connecttype="rect"/>
+          <o:lock v:ext="edit" aspectratio="t"/>
+        </v:shapetype>
+        <v:shape id="WordPictureWatermark141226861" o:spid="_x0000_s1030" type="#_x0000_t75" style="position:absolute;margin-left:0;margin-top:0;width:1200pt;height:675pt;z-index:-251656192;mso-position-horizontal:center;mso-position-horizontal-relative:margin;mso-position-vertical:center;mso-position-vertical-relative:margin" o:allowincell="f">
+          <v:imagedata r:id="rId1" o:title="blood_line" gain="19661f" blacklevel="22938f"/>
+        </v:shape>
+      </w:pict>
+    </w:r>
+  </w:p>
+</w:hdr>
+</file>
+
+<file path=word/header3.xml><?xml version="1.0" encoding="utf-8"?>
+<w:hdr xmlns:wpc="http://schemas.microsoft.com/office/word/2010/wordprocessingCanvas" xmlns:cx="http://schemas.microsoft.com/office/drawing/2014/chartex" xmlns:cx1="http://schemas.microsoft.com/office/drawing/2015/9/8/chartex" xmlns:cx2="http://schemas.microsoft.com/office/drawing/2015/10/21/chartex" xmlns:cx3="http://schemas.microsoft.com/office/drawing/2016/5/9/chartex" xmlns:cx4="http://schemas.microsoft.com/office/drawing/2016/5/10/chartex" xmlns:cx5="http://schemas.microsoft.com/office/drawing/2016/5/11/chartex" xmlns:cx6="http://schemas.microsoft.com/office/drawing/2016/5/12/chartex" xmlns:cx7="http://schemas.microsoft.com/office/drawing/2016/5/13/chartex" xmlns:cx8="http://schemas.microsoft.com/office/drawing/2016/5/14/chartex" xmlns:mc="http://schemas.openxmlformats.org/markup-compatibility/2006" xmlns:aink="http://schemas.microsoft.com/office/drawing/2016/ink" xmlns:am3d="http://schemas.microsoft.com/office/drawing/2017/model3d" xmlns:o="urn:schemas-microsoft-com:office:office" xmlns:oel="http://schemas.microsoft.com/office/2019/extlst" xmlns:r="http://schemas.openxmlformats.org/officeDocument/2006/relationships" xmlns:m="http://schemas.openxmlformats.org/officeDocument/2006/math" xmlns:v="urn:schemas-microsoft-com:vml" xmlns:wp14="http://schemas.microsoft.com/office/word/2010/wordprocessingDrawing" xmlns:wp="http://schemas.openxmlformats.org/drawingml/2006/wordprocessingDrawing" xmlns:w10="urn:schemas-microsoft-com:office:word" xmlns:w="http://schemas.openxmlformats.org/wordprocessingml/2006/main" xmlns:w14="http://schemas.microsoft.com/office/word/2010/wordml" xmlns:w15="http://schemas.microsoft.com/office/word/2012/wordml" xmlns:w16cex="http://schemas.microsoft.com/office/word/2018/wordml/cex" xmlns:w16cid="http://schemas.microsoft.com/office/word/2016/wordml/cid" xmlns:w16="http://schemas.microsoft.com/office/word/2018/wordml" xmlns:w16sdtdh="http://schemas.microsoft.com/office/word/2020/wordml/sdtdatahash" xmlns:w16se="http://schemas.microsoft.com/office/word/2015/wordml/symex" xmlns:wpg="http://schemas.microsoft.com/office/word/2010/wordprocessingGroup" xmlns:wpi="http://schemas.microsoft.com/office/word/2010/wordprocessingInk" xmlns:wne="http://schemas.microsoft.com/office/word/2006/wordml" xmlns:wps="http://schemas.microsoft.com/office/word/2010/wordprocessingShape" mc:Ignorable="w14 w15 w16se w16cid w16 w16cex w16sdtdh wp14">
+  <w:p>
+    <w:pPr>
+      <w:pStyle w:val="Header"/>
+    </w:pPr>
+    <w:r>
+      <w:rPr>
+        <w:noProof/>
+      </w:rPr>
+      <w:pict w14:anchorId="67DC9B5B">
+        <v:shapetype id="_x0000_t75" coordsize="21600,21600" o:spt="75" o:preferrelative="t" path="m@4@5l@4@11@9@11@9@5xe" filled="f" stroked="f">
+          <v:stroke joinstyle="miter"/>
+          <v:formulas>
+            <v:f eqn="if lineDrawn pixelLineWidth 0"/>
+            <v:f eqn="sum @0 1 0"/>
+            <v:f eqn="sum 0 0 @1"/>
+            <v:f eqn="prod @2 1 2"/>
+            <v:f eqn="prod @3 21600 pixelWidth"/>
+            <v:f eqn="prod @3 21600 pixelHeight"/>
+            <v:f eqn="sum @0 0 1"/>
+            <v:f eqn="prod @6 1 2"/>
+            <v:f eqn="prod @7 21600 pixelWidth"/>
+            <v:f eqn="sum @8 21600 0"/>
+            <v:f eqn="prod @7 21600 pixelHeight"/>
+            <v:f eqn="sum @10 21600 0"/>
+          </v:formulas>
+          <v:path o:extrusionok="f" gradientshapeok="t" o:connecttype="rect"/>
+          <o:lock v:ext="edit" aspectratio="t"/>
+        </v:shapetype>
+        <v:shape id="WordPictureWatermark141226859" o:spid="_x0000_s1028" type="#_x0000_t75" style="position:absolute;margin-left:0;margin-top:0;width:1200pt;height:675pt;z-index:-251658240;mso-position-horizontal:center;mso-position-horizontal-relative:margin;mso-position-vertical:center;mso-position-vertical-relative:margin" o:allowincell="f">
+          <v:imagedata r:id="rId1" o:title="blood_line" gain="19661f" blacklevel="22938f"/>
+        </v:shape>
+      </w:pict>
+    </w:r>
+  </w:p>
+</w:hdr>
 </file>
 
 <file path=word/styles.xml><?xml version="1.0" encoding="utf-8"?>
@@ -1155,6 +1538,50 @@
       <w:spacing w:after="0" w:line="240" w:lineRule="auto"/>
     </w:pPr>
   </w:style>
+  <w:style w:type="paragraph" w:styleId="Header">
+    <w:name w:val="header"/>
+    <w:basedOn w:val="Normal"/>
+    <w:link w:val="HeaderChar"/>
+    <w:uiPriority w:val="99"/>
+    <w:unhideWhenUsed/>
+    <w:rsid w:val="00252E8A"/>
+    <w:pPr>
+      <w:tabs>
+        <w:tab w:val="center" w:pos="4680"/>
+        <w:tab w:val="right" w:pos="9360"/>
+      </w:tabs>
+      <w:spacing w:after="0" w:line="240" w:lineRule="auto"/>
+    </w:pPr>
+  </w:style>
+  <w:style w:type="character" w:customStyle="1" w:styleId="HeaderChar">
+    <w:name w:val="Header Char"/>
+    <w:basedOn w:val="DefaultParagraphFont"/>
+    <w:link w:val="Header"/>
+    <w:uiPriority w:val="99"/>
+    <w:rsid w:val="00252E8A"/>
+  </w:style>
+  <w:style w:type="paragraph" w:styleId="Footer">
+    <w:name w:val="footer"/>
+    <w:basedOn w:val="Normal"/>
+    <w:link w:val="FooterChar"/>
+    <w:uiPriority w:val="99"/>
+    <w:unhideWhenUsed/>
+    <w:rsid w:val="00252E8A"/>
+    <w:pPr>
+      <w:tabs>
+        <w:tab w:val="center" w:pos="4680"/>
+        <w:tab w:val="right" w:pos="9360"/>
+      </w:tabs>
+      <w:spacing w:after="0" w:line="240" w:lineRule="auto"/>
+    </w:pPr>
+  </w:style>
+  <w:style w:type="character" w:customStyle="1" w:styleId="FooterChar">
+    <w:name w:val="Footer Char"/>
+    <w:basedOn w:val="DefaultParagraphFont"/>
+    <w:link w:val="Footer"/>
+    <w:uiPriority w:val="99"/>
+    <w:rsid w:val="00252E8A"/>
+  </w:style>
 </w:styles>
 </file>
 

</xml_diff>